<commit_message>
Database Design update v2
</commit_message>
<xml_diff>
--- a/Base de données/RDBM Process.docx
+++ b/Base de données/RDBM Process.docx
@@ -1,6 +1,6 @@
 
 <file path=word/document.xml><?xml version="1.0" encoding="utf-8"?>
-<w:document xmlns:wpc="http://schemas.microsoft.com/office/word/2010/wordprocessingCanvas" xmlns:cx="http://schemas.microsoft.com/office/drawing/2014/chartex" xmlns:cx1="http://schemas.microsoft.com/office/drawing/2015/9/8/chartex" xmlns:cx2="http://schemas.microsoft.com/office/drawing/2015/10/21/chartex" xmlns:cx3="http://schemas.microsoft.com/office/drawing/2016/5/9/chartex" xmlns:cx4="http://schemas.microsoft.com/office/drawing/2016/5/10/chartex" xmlns:cx5="http://schemas.microsoft.com/office/drawing/2016/5/11/chartex" xmlns:cx6="http://schemas.microsoft.com/office/drawing/2016/5/12/chartex" xmlns:cx7="http://schemas.microsoft.com/office/drawing/2016/5/13/chartex" xmlns:cx8="http://schemas.microsoft.com/office/drawing/2016/5/14/chartex" xmlns:mc="http://schemas.openxmlformats.org/markup-compatibility/2006" xmlns:aink="http://schemas.microsoft.com/office/drawing/2016/ink" xmlns:am3d="http://schemas.microsoft.com/office/drawing/2017/model3d" xmlns:o="urn:schemas-microsoft-com:office:office" xmlns:r="http://schemas.openxmlformats.org/officeDocument/2006/relationships" xmlns:m="http://schemas.openxmlformats.org/officeDocument/2006/math" xmlns:v="urn:schemas-microsoft-com:vml" xmlns:wp14="http://schemas.microsoft.com/office/word/2010/wordprocessingDrawing" xmlns:wp="http://schemas.openxmlformats.org/drawingml/2006/wordprocessingDrawing" xmlns:w10="urn:schemas-microsoft-com:office:word" xmlns:w="http://schemas.openxmlformats.org/wordprocessingml/2006/main" xmlns:w14="http://schemas.microsoft.com/office/word/2010/wordml" xmlns:w15="http://schemas.microsoft.com/office/word/2012/wordml" xmlns:w16cid="http://schemas.microsoft.com/office/word/2016/wordml/cid" xmlns:w16se="http://schemas.microsoft.com/office/word/2015/wordml/symex" xmlns:wpg="http://schemas.microsoft.com/office/word/2010/wordprocessingGroup" xmlns:wpi="http://schemas.microsoft.com/office/word/2010/wordprocessingInk" xmlns:wne="http://schemas.microsoft.com/office/word/2006/wordml" xmlns:wps="http://schemas.microsoft.com/office/word/2010/wordprocessingShape" mc:Ignorable="w14 w15 w16se w16cid wp14">
+<w:document xmlns:wpc="http://schemas.microsoft.com/office/word/2010/wordprocessingCanvas" xmlns:cx="http://schemas.microsoft.com/office/drawing/2014/chartex" xmlns:cx1="http://schemas.microsoft.com/office/drawing/2015/9/8/chartex" xmlns:cx2="http://schemas.microsoft.com/office/drawing/2015/10/21/chartex" xmlns:cx3="http://schemas.microsoft.com/office/drawing/2016/5/9/chartex" xmlns:cx4="http://schemas.microsoft.com/office/drawing/2016/5/10/chartex" xmlns:cx5="http://schemas.microsoft.com/office/drawing/2016/5/11/chartex" xmlns:cx6="http://schemas.microsoft.com/office/drawing/2016/5/12/chartex" xmlns:cx7="http://schemas.microsoft.com/office/drawing/2016/5/13/chartex" xmlns:cx8="http://schemas.microsoft.com/office/drawing/2016/5/14/chartex" xmlns:mc="http://schemas.openxmlformats.org/markup-compatibility/2006" xmlns:aink="http://schemas.microsoft.com/office/drawing/2016/ink" xmlns:am3d="http://schemas.microsoft.com/office/drawing/2017/model3d" xmlns:o="urn:schemas-microsoft-com:office:office" xmlns:r="http://schemas.openxmlformats.org/officeDocument/2006/relationships" xmlns:m="http://schemas.openxmlformats.org/officeDocument/2006/math" xmlns:v="urn:schemas-microsoft-com:vml" xmlns:wp14="http://schemas.microsoft.com/office/word/2010/wordprocessingDrawing" xmlns:wp="http://schemas.openxmlformats.org/drawingml/2006/wordprocessingDrawing" xmlns:w10="urn:schemas-microsoft-com:office:word" xmlns:w="http://schemas.openxmlformats.org/wordprocessingml/2006/main" xmlns:w14="http://schemas.microsoft.com/office/word/2010/wordml" xmlns:w15="http://schemas.microsoft.com/office/word/2012/wordml" xmlns:w16cex="http://schemas.microsoft.com/office/word/2018/wordml/cex" xmlns:w16cid="http://schemas.microsoft.com/office/word/2016/wordml/cid" xmlns:w16="http://schemas.microsoft.com/office/word/2018/wordml" xmlns:w16se="http://schemas.microsoft.com/office/word/2015/wordml/symex" xmlns:wpg="http://schemas.microsoft.com/office/word/2010/wordprocessingGroup" xmlns:wpi="http://schemas.microsoft.com/office/word/2010/wordprocessingInk" xmlns:wne="http://schemas.microsoft.com/office/word/2006/wordml" xmlns:wps="http://schemas.microsoft.com/office/word/2010/wordprocessingShape" mc:Ignorable="w14 w15 w16se w16cid w16 w16cex wp14">
   <w:background w:color="1C1E24"/>
   <w:body>
     <w:p>
@@ -71,25 +71,6 @@
       </w:r>
     </w:p>
     <w:p/>
-    <w:p>
-      <w:r>
-        <w:t xml:space="preserve">Les données collectées sont nombreuses, mais on peut les catégoriser en </w:t>
-      </w:r>
-      <w:r>
-        <w:t xml:space="preserve">4 </w:t>
-      </w:r>
-      <w:r>
-        <w:t>section</w:t>
-      </w:r>
-      <w:r>
-        <w:t xml:space="preserve">s : </w:t>
-      </w:r>
-    </w:p>
-    <w:p>
-      <w:r>
-        <w:t xml:space="preserve"> </w:t>
-      </w:r>
-    </w:p>
     <w:tbl>
       <w:tblPr>
         <w:tblStyle w:val="TableGrid"/>
@@ -105,16 +86,17 @@
         <w:tblLook w:val="04A0" w:firstRow="1" w:lastRow="0" w:firstColumn="1" w:lastColumn="0" w:noHBand="0" w:noVBand="1"/>
       </w:tblPr>
       <w:tblGrid>
-        <w:gridCol w:w="2105"/>
-        <w:gridCol w:w="3221"/>
-        <w:gridCol w:w="869"/>
-        <w:gridCol w:w="1499"/>
-        <w:gridCol w:w="1650"/>
+        <w:gridCol w:w="2489"/>
+        <w:gridCol w:w="2974"/>
+        <w:gridCol w:w="849"/>
+        <w:gridCol w:w="1382"/>
+        <w:gridCol w:w="15"/>
+        <w:gridCol w:w="1635"/>
       </w:tblGrid>
       <w:tr>
         <w:tc>
           <w:tcPr>
-            <w:tcW w:w="2105" w:type="dxa"/>
+            <w:tcW w:w="2489" w:type="dxa"/>
           </w:tcPr>
           <w:p>
             <w:r>
@@ -124,7 +106,7 @@
         </w:tc>
         <w:tc>
           <w:tcPr>
-            <w:tcW w:w="3221" w:type="dxa"/>
+            <w:tcW w:w="2974" w:type="dxa"/>
           </w:tcPr>
           <w:p>
             <w:r>
@@ -134,7 +116,7 @@
         </w:tc>
         <w:tc>
           <w:tcPr>
-            <w:tcW w:w="869" w:type="dxa"/>
+            <w:tcW w:w="849" w:type="dxa"/>
           </w:tcPr>
           <w:p>
             <w:pPr>
@@ -147,7 +129,8 @@
         </w:tc>
         <w:tc>
           <w:tcPr>
-            <w:tcW w:w="1499" w:type="dxa"/>
+            <w:tcW w:w="1397" w:type="dxa"/>
+            <w:gridSpan w:val="2"/>
           </w:tcPr>
           <w:p>
             <w:pPr>
@@ -160,7 +143,7 @@
         </w:tc>
         <w:tc>
           <w:tcPr>
-            <w:tcW w:w="1650" w:type="dxa"/>
+            <w:tcW w:w="1635" w:type="dxa"/>
           </w:tcPr>
           <w:p>
             <w:pPr>
@@ -176,7 +159,7 @@
         <w:tc>
           <w:tcPr>
             <w:tcW w:w="9344" w:type="dxa"/>
-            <w:gridSpan w:val="5"/>
+            <w:gridSpan w:val="6"/>
             <w:shd w:val="clear" w:color="auto" w:fill="FFFFFF" w:themeFill="background1"/>
           </w:tcPr>
           <w:p>
@@ -194,7 +177,7 @@
                 <w:bCs/>
                 <w:color w:val="000000" w:themeColor="text1"/>
               </w:rPr>
-              <w:t>Candidat</w:t>
+              <w:t>Etudiant</w:t>
             </w:r>
           </w:p>
         </w:tc>
@@ -202,7 +185,7 @@
       <w:tr>
         <w:tc>
           <w:tcPr>
-            <w:tcW w:w="2105" w:type="dxa"/>
+            <w:tcW w:w="2489" w:type="dxa"/>
           </w:tcPr>
           <w:p>
             <w:r>
@@ -212,7 +195,7 @@
         </w:tc>
         <w:tc>
           <w:tcPr>
-            <w:tcW w:w="3221" w:type="dxa"/>
+            <w:tcW w:w="2974" w:type="dxa"/>
           </w:tcPr>
           <w:p>
             <w:r>
@@ -222,7 +205,7 @@
         </w:tc>
         <w:tc>
           <w:tcPr>
-            <w:tcW w:w="869" w:type="dxa"/>
+            <w:tcW w:w="849" w:type="dxa"/>
           </w:tcPr>
           <w:p>
             <w:pPr>
@@ -235,7 +218,8 @@
         </w:tc>
         <w:tc>
           <w:tcPr>
-            <w:tcW w:w="1499" w:type="dxa"/>
+            <w:tcW w:w="1397" w:type="dxa"/>
+            <w:gridSpan w:val="2"/>
           </w:tcPr>
           <w:p>
             <w:pPr>
@@ -248,7 +232,7 @@
         </w:tc>
         <w:tc>
           <w:tcPr>
-            <w:tcW w:w="1650" w:type="dxa"/>
+            <w:tcW w:w="1635" w:type="dxa"/>
           </w:tcPr>
           <w:p>
             <w:pPr>
@@ -263,7 +247,7 @@
       <w:tr>
         <w:tc>
           <w:tcPr>
-            <w:tcW w:w="2105" w:type="dxa"/>
+            <w:tcW w:w="2489" w:type="dxa"/>
           </w:tcPr>
           <w:p>
             <w:r>
@@ -273,7 +257,7 @@
         </w:tc>
         <w:tc>
           <w:tcPr>
-            <w:tcW w:w="3221" w:type="dxa"/>
+            <w:tcW w:w="2974" w:type="dxa"/>
           </w:tcPr>
           <w:p>
             <w:r>
@@ -283,7 +267,7 @@
         </w:tc>
         <w:tc>
           <w:tcPr>
-            <w:tcW w:w="869" w:type="dxa"/>
+            <w:tcW w:w="849" w:type="dxa"/>
           </w:tcPr>
           <w:p>
             <w:pPr>
@@ -296,7 +280,8 @@
         </w:tc>
         <w:tc>
           <w:tcPr>
-            <w:tcW w:w="1499" w:type="dxa"/>
+            <w:tcW w:w="1397" w:type="dxa"/>
+            <w:gridSpan w:val="2"/>
           </w:tcPr>
           <w:p>
             <w:pPr>
@@ -309,7 +294,7 @@
         </w:tc>
         <w:tc>
           <w:tcPr>
-            <w:tcW w:w="1650" w:type="dxa"/>
+            <w:tcW w:w="1635" w:type="dxa"/>
           </w:tcPr>
           <w:p>
             <w:pPr>
@@ -321,7 +306,7 @@
       <w:tr>
         <w:tc>
           <w:tcPr>
-            <w:tcW w:w="2105" w:type="dxa"/>
+            <w:tcW w:w="2489" w:type="dxa"/>
           </w:tcPr>
           <w:p>
             <w:r>
@@ -331,7 +316,7 @@
         </w:tc>
         <w:tc>
           <w:tcPr>
-            <w:tcW w:w="3221" w:type="dxa"/>
+            <w:tcW w:w="2974" w:type="dxa"/>
           </w:tcPr>
           <w:p>
             <w:r>
@@ -341,7 +326,7 @@
         </w:tc>
         <w:tc>
           <w:tcPr>
-            <w:tcW w:w="869" w:type="dxa"/>
+            <w:tcW w:w="849" w:type="dxa"/>
           </w:tcPr>
           <w:p>
             <w:pPr>
@@ -354,7 +339,8 @@
         </w:tc>
         <w:tc>
           <w:tcPr>
-            <w:tcW w:w="1499" w:type="dxa"/>
+            <w:tcW w:w="1397" w:type="dxa"/>
+            <w:gridSpan w:val="2"/>
           </w:tcPr>
           <w:p>
             <w:pPr>
@@ -367,7 +353,7 @@
         </w:tc>
         <w:tc>
           <w:tcPr>
-            <w:tcW w:w="1650" w:type="dxa"/>
+            <w:tcW w:w="1635" w:type="dxa"/>
           </w:tcPr>
           <w:p>
             <w:pPr>
@@ -379,7 +365,7 @@
       <w:tr>
         <w:tc>
           <w:tcPr>
-            <w:tcW w:w="2105" w:type="dxa"/>
+            <w:tcW w:w="2489" w:type="dxa"/>
           </w:tcPr>
           <w:p>
             <w:r>
@@ -389,7 +375,7 @@
         </w:tc>
         <w:tc>
           <w:tcPr>
-            <w:tcW w:w="3221" w:type="dxa"/>
+            <w:tcW w:w="2974" w:type="dxa"/>
           </w:tcPr>
           <w:p>
             <w:r>
@@ -399,7 +385,7 @@
         </w:tc>
         <w:tc>
           <w:tcPr>
-            <w:tcW w:w="869" w:type="dxa"/>
+            <w:tcW w:w="849" w:type="dxa"/>
           </w:tcPr>
           <w:p>
             <w:pPr>
@@ -412,7 +398,8 @@
         </w:tc>
         <w:tc>
           <w:tcPr>
-            <w:tcW w:w="1499" w:type="dxa"/>
+            <w:tcW w:w="1397" w:type="dxa"/>
+            <w:gridSpan w:val="2"/>
           </w:tcPr>
           <w:p>
             <w:pPr>
@@ -425,7 +412,7 @@
         </w:tc>
         <w:tc>
           <w:tcPr>
-            <w:tcW w:w="1650" w:type="dxa"/>
+            <w:tcW w:w="1635" w:type="dxa"/>
           </w:tcPr>
           <w:p>
             <w:pPr>
@@ -440,19 +427,17 @@
       <w:tr>
         <w:tc>
           <w:tcPr>
-            <w:tcW w:w="2105" w:type="dxa"/>
-          </w:tcPr>
-          <w:p>
-            <w:proofErr w:type="spellStart"/>
+            <w:tcW w:w="2489" w:type="dxa"/>
+          </w:tcPr>
+          <w:p>
             <w:r>
               <w:t>DateNaissance</w:t>
             </w:r>
-            <w:proofErr w:type="spellEnd"/>
-          </w:p>
-        </w:tc>
-        <w:tc>
-          <w:tcPr>
-            <w:tcW w:w="3221" w:type="dxa"/>
+          </w:p>
+        </w:tc>
+        <w:tc>
+          <w:tcPr>
+            <w:tcW w:w="2974" w:type="dxa"/>
           </w:tcPr>
           <w:p>
             <w:r>
@@ -462,7 +447,7 @@
         </w:tc>
         <w:tc>
           <w:tcPr>
-            <w:tcW w:w="869" w:type="dxa"/>
+            <w:tcW w:w="849" w:type="dxa"/>
           </w:tcPr>
           <w:p>
             <w:pPr>
@@ -475,7 +460,8 @@
         </w:tc>
         <w:tc>
           <w:tcPr>
-            <w:tcW w:w="1499" w:type="dxa"/>
+            <w:tcW w:w="1397" w:type="dxa"/>
+            <w:gridSpan w:val="2"/>
           </w:tcPr>
           <w:p>
             <w:pPr>
@@ -488,32 +474,22 @@
         </w:tc>
         <w:tc>
           <w:tcPr>
-            <w:tcW w:w="1650" w:type="dxa"/>
-          </w:tcPr>
-          <w:p>
-            <w:pPr>
-              <w:jc w:val="center"/>
-            </w:pPr>
-            <w:proofErr w:type="gramStart"/>
-            <w:r>
-              <w:t>jj</w:t>
-            </w:r>
-            <w:proofErr w:type="gramEnd"/>
-            <w:r>
-              <w:t>/mm/</w:t>
-            </w:r>
-            <w:proofErr w:type="spellStart"/>
-            <w:r>
-              <w:t>aaaa</w:t>
-            </w:r>
-            <w:proofErr w:type="spellEnd"/>
+            <w:tcW w:w="1635" w:type="dxa"/>
+          </w:tcPr>
+          <w:p>
+            <w:pPr>
+              <w:jc w:val="center"/>
+            </w:pPr>
+            <w:r>
+              <w:t>jj/mm/aaaa</w:t>
+            </w:r>
           </w:p>
         </w:tc>
       </w:tr>
       <w:tr>
         <w:tc>
           <w:tcPr>
-            <w:tcW w:w="2105" w:type="dxa"/>
+            <w:tcW w:w="2489" w:type="dxa"/>
           </w:tcPr>
           <w:p>
             <w:r>
@@ -523,7 +499,7 @@
         </w:tc>
         <w:tc>
           <w:tcPr>
-            <w:tcW w:w="3221" w:type="dxa"/>
+            <w:tcW w:w="2974" w:type="dxa"/>
           </w:tcPr>
           <w:p>
             <w:r>
@@ -533,7 +509,7 @@
         </w:tc>
         <w:tc>
           <w:tcPr>
-            <w:tcW w:w="869" w:type="dxa"/>
+            <w:tcW w:w="849" w:type="dxa"/>
           </w:tcPr>
           <w:p>
             <w:pPr>
@@ -546,7 +522,8 @@
         </w:tc>
         <w:tc>
           <w:tcPr>
-            <w:tcW w:w="1499" w:type="dxa"/>
+            <w:tcW w:w="1397" w:type="dxa"/>
+            <w:gridSpan w:val="2"/>
           </w:tcPr>
           <w:p>
             <w:pPr>
@@ -559,7 +536,7 @@
         </w:tc>
         <w:tc>
           <w:tcPr>
-            <w:tcW w:w="1650" w:type="dxa"/>
+            <w:tcW w:w="1635" w:type="dxa"/>
           </w:tcPr>
           <w:p>
             <w:pPr>
@@ -571,7 +548,7 @@
       <w:tr>
         <w:tc>
           <w:tcPr>
-            <w:tcW w:w="2105" w:type="dxa"/>
+            <w:tcW w:w="2489" w:type="dxa"/>
           </w:tcPr>
           <w:p>
             <w:r>
@@ -581,7 +558,7 @@
         </w:tc>
         <w:tc>
           <w:tcPr>
-            <w:tcW w:w="3221" w:type="dxa"/>
+            <w:tcW w:w="2974" w:type="dxa"/>
           </w:tcPr>
           <w:p>
             <w:r>
@@ -591,7 +568,7 @@
         </w:tc>
         <w:tc>
           <w:tcPr>
-            <w:tcW w:w="869" w:type="dxa"/>
+            <w:tcW w:w="849" w:type="dxa"/>
           </w:tcPr>
           <w:p>
             <w:pPr>
@@ -604,7 +581,8 @@
         </w:tc>
         <w:tc>
           <w:tcPr>
-            <w:tcW w:w="1499" w:type="dxa"/>
+            <w:tcW w:w="1397" w:type="dxa"/>
+            <w:gridSpan w:val="2"/>
           </w:tcPr>
           <w:p>
             <w:pPr>
@@ -617,7 +595,7 @@
         </w:tc>
         <w:tc>
           <w:tcPr>
-            <w:tcW w:w="1650" w:type="dxa"/>
+            <w:tcW w:w="1635" w:type="dxa"/>
           </w:tcPr>
           <w:p>
             <w:pPr>
@@ -629,27 +607,27 @@
       <w:tr>
         <w:tc>
           <w:tcPr>
-            <w:tcW w:w="2105" w:type="dxa"/>
-          </w:tcPr>
-          <w:p>
-            <w:r>
-              <w:t>Email</w:t>
-            </w:r>
-          </w:p>
-        </w:tc>
-        <w:tc>
-          <w:tcPr>
-            <w:tcW w:w="3221" w:type="dxa"/>
-          </w:tcPr>
-          <w:p>
-            <w:r>
-              <w:t>Email de l’étudiant pour contact</w:t>
-            </w:r>
-          </w:p>
-        </w:tc>
-        <w:tc>
-          <w:tcPr>
-            <w:tcW w:w="869" w:type="dxa"/>
+            <w:tcW w:w="2489" w:type="dxa"/>
+          </w:tcPr>
+          <w:p>
+            <w:r>
+              <w:t>CodeMassar</w:t>
+            </w:r>
+          </w:p>
+        </w:tc>
+        <w:tc>
+          <w:tcPr>
+            <w:tcW w:w="2974" w:type="dxa"/>
+          </w:tcPr>
+          <w:p>
+            <w:r>
+              <w:t>Code Massar de l’étudiant</w:t>
+            </w:r>
+          </w:p>
+        </w:tc>
+        <w:tc>
+          <w:tcPr>
+            <w:tcW w:w="849" w:type="dxa"/>
           </w:tcPr>
           <w:p>
             <w:pPr>
@@ -662,27 +640,28 @@
         </w:tc>
         <w:tc>
           <w:tcPr>
-            <w:tcW w:w="1499" w:type="dxa"/>
-          </w:tcPr>
-          <w:p>
-            <w:pPr>
-              <w:jc w:val="center"/>
-            </w:pPr>
-            <w:r>
-              <w:t>?</w:t>
+            <w:tcW w:w="1382" w:type="dxa"/>
+          </w:tcPr>
+          <w:p>
+            <w:pPr>
+              <w:jc w:val="center"/>
+            </w:pPr>
+            <w:r>
+              <w:t>10</w:t>
             </w:r>
           </w:p>
         </w:tc>
         <w:tc>
           <w:tcPr>
             <w:tcW w:w="1650" w:type="dxa"/>
-          </w:tcPr>
-          <w:p>
-            <w:pPr>
-              <w:jc w:val="center"/>
-            </w:pPr>
-            <w:r>
-              <w:t>A@A.A</w:t>
+            <w:gridSpan w:val="2"/>
+          </w:tcPr>
+          <w:p>
+            <w:pPr>
+              <w:jc w:val="center"/>
+            </w:pPr>
+            <w:r>
+              <w:t>Lettre + 9 chiffres</w:t>
             </w:r>
           </w:p>
         </w:tc>
@@ -690,8 +669,195 @@
       <w:tr>
         <w:tc>
           <w:tcPr>
+            <w:tcW w:w="2489" w:type="dxa"/>
+          </w:tcPr>
+          <w:p>
+            <w:r>
+              <w:t>Admission</w:t>
+            </w:r>
+          </w:p>
+        </w:tc>
+        <w:tc>
+          <w:tcPr>
+            <w:tcW w:w="2974" w:type="dxa"/>
+          </w:tcPr>
+          <w:p>
+            <w:r>
+              <w:t>Admis si la candidature est retenue et le nombre des places est non null</w:t>
+            </w:r>
+          </w:p>
+        </w:tc>
+        <w:tc>
+          <w:tcPr>
+            <w:tcW w:w="849" w:type="dxa"/>
+          </w:tcPr>
+          <w:p>
+            <w:pPr>
+              <w:jc w:val="center"/>
+            </w:pPr>
+          </w:p>
+        </w:tc>
+        <w:tc>
+          <w:tcPr>
+            <w:tcW w:w="1382" w:type="dxa"/>
+          </w:tcPr>
+          <w:p>
+            <w:pPr>
+              <w:jc w:val="center"/>
+            </w:pPr>
+          </w:p>
+        </w:tc>
+        <w:tc>
+          <w:tcPr>
+            <w:tcW w:w="1650" w:type="dxa"/>
+            <w:gridSpan w:val="2"/>
+          </w:tcPr>
+          <w:p>
+            <w:pPr>
+              <w:jc w:val="center"/>
+            </w:pPr>
+            <w:r>
+              <w:t>Admis / Non-admis</w:t>
+            </w:r>
+          </w:p>
+        </w:tc>
+      </w:tr>
+      <w:tr>
+        <w:tc>
+          <w:tcPr>
             <w:tcW w:w="9344" w:type="dxa"/>
-            <w:gridSpan w:val="5"/>
+            <w:gridSpan w:val="6"/>
+            <w:shd w:val="clear" w:color="auto" w:fill="FFFFFF" w:themeFill="background1"/>
+          </w:tcPr>
+          <w:p>
+            <w:pPr>
+              <w:jc w:val="center"/>
+            </w:pPr>
+            <w:r>
+              <w:rPr>
+                <w:color w:val="auto"/>
+              </w:rPr>
+              <w:t>Email</w:t>
+            </w:r>
+          </w:p>
+        </w:tc>
+      </w:tr>
+      <w:tr>
+        <w:tc>
+          <w:tcPr>
+            <w:tcW w:w="2489" w:type="dxa"/>
+          </w:tcPr>
+          <w:p>
+            <w:r>
+              <w:t>Email</w:t>
+            </w:r>
+          </w:p>
+        </w:tc>
+        <w:tc>
+          <w:tcPr>
+            <w:tcW w:w="2974" w:type="dxa"/>
+          </w:tcPr>
+          <w:p>
+            <w:r>
+              <w:t>Email de l’étudiant pour contact</w:t>
+            </w:r>
+          </w:p>
+        </w:tc>
+        <w:tc>
+          <w:tcPr>
+            <w:tcW w:w="849" w:type="dxa"/>
+          </w:tcPr>
+          <w:p>
+            <w:pPr>
+              <w:jc w:val="center"/>
+            </w:pPr>
+            <w:r>
+              <w:t>AN</w:t>
+            </w:r>
+          </w:p>
+        </w:tc>
+        <w:tc>
+          <w:tcPr>
+            <w:tcW w:w="1397" w:type="dxa"/>
+            <w:gridSpan w:val="2"/>
+          </w:tcPr>
+          <w:p>
+            <w:pPr>
+              <w:jc w:val="center"/>
+            </w:pPr>
+            <w:r>
+              <w:t>?</w:t>
+            </w:r>
+          </w:p>
+        </w:tc>
+        <w:tc>
+          <w:tcPr>
+            <w:tcW w:w="1635" w:type="dxa"/>
+          </w:tcPr>
+          <w:p>
+            <w:pPr>
+              <w:jc w:val="center"/>
+            </w:pPr>
+            <w:r>
+              <w:t>A@A.A</w:t>
+            </w:r>
+          </w:p>
+        </w:tc>
+      </w:tr>
+      <w:tr>
+        <w:tc>
+          <w:tcPr>
+            <w:tcW w:w="2489" w:type="dxa"/>
+          </w:tcPr>
+          <w:p>
+            <w:r>
+              <w:t>EmailID</w:t>
+            </w:r>
+          </w:p>
+        </w:tc>
+        <w:tc>
+          <w:tcPr>
+            <w:tcW w:w="2974" w:type="dxa"/>
+          </w:tcPr>
+          <w:p/>
+        </w:tc>
+        <w:tc>
+          <w:tcPr>
+            <w:tcW w:w="849" w:type="dxa"/>
+          </w:tcPr>
+          <w:p>
+            <w:pPr>
+              <w:jc w:val="center"/>
+            </w:pPr>
+          </w:p>
+        </w:tc>
+        <w:tc>
+          <w:tcPr>
+            <w:tcW w:w="1397" w:type="dxa"/>
+            <w:gridSpan w:val="2"/>
+          </w:tcPr>
+          <w:p>
+            <w:pPr>
+              <w:jc w:val="center"/>
+            </w:pPr>
+          </w:p>
+        </w:tc>
+        <w:tc>
+          <w:tcPr>
+            <w:tcW w:w="1635" w:type="dxa"/>
+          </w:tcPr>
+          <w:p>
+            <w:pPr>
+              <w:jc w:val="center"/>
+            </w:pPr>
+          </w:p>
+        </w:tc>
+      </w:tr>
+      <w:tr>
+        <w:tc>
+          <w:tcPr>
+            <w:tcW w:w="9344" w:type="dxa"/>
+            <w:gridSpan w:val="6"/>
             <w:shd w:val="clear" w:color="auto" w:fill="FFFFFF" w:themeFill="background1"/>
           </w:tcPr>
           <w:p>
@@ -701,280 +867,6 @@
                 <w:b/>
                 <w:bCs/>
                 <w:color w:val="000000" w:themeColor="text1"/>
-              </w:rPr>
-            </w:pPr>
-            <w:r>
-              <w:rPr>
-                <w:b/>
-                <w:bCs/>
-                <w:color w:val="000000" w:themeColor="text1"/>
-              </w:rPr>
-              <w:t>Bac (Études préalables)</w:t>
-            </w:r>
-          </w:p>
-        </w:tc>
-      </w:tr>
-      <w:tr>
-        <w:tc>
-          <w:tcPr>
-            <w:tcW w:w="2105" w:type="dxa"/>
-          </w:tcPr>
-          <w:p>
-            <w:proofErr w:type="spellStart"/>
-            <w:r>
-              <w:t>CodeMassar</w:t>
-            </w:r>
-            <w:proofErr w:type="spellEnd"/>
-          </w:p>
-        </w:tc>
-        <w:tc>
-          <w:tcPr>
-            <w:tcW w:w="3221" w:type="dxa"/>
-          </w:tcPr>
-          <w:p>
-            <w:r>
-              <w:t>Code Massar de l</w:t>
-            </w:r>
-            <w:r>
-              <w:t>’</w:t>
-            </w:r>
-            <w:r>
-              <w:t>étudiant</w:t>
-            </w:r>
-          </w:p>
-        </w:tc>
-        <w:tc>
-          <w:tcPr>
-            <w:tcW w:w="869" w:type="dxa"/>
-          </w:tcPr>
-          <w:p>
-            <w:pPr>
-              <w:jc w:val="center"/>
-            </w:pPr>
-            <w:r>
-              <w:t>AN</w:t>
-            </w:r>
-          </w:p>
-        </w:tc>
-        <w:tc>
-          <w:tcPr>
-            <w:tcW w:w="1499" w:type="dxa"/>
-          </w:tcPr>
-          <w:p>
-            <w:pPr>
-              <w:jc w:val="center"/>
-            </w:pPr>
-            <w:r>
-              <w:t>10</w:t>
-            </w:r>
-          </w:p>
-        </w:tc>
-        <w:tc>
-          <w:tcPr>
-            <w:tcW w:w="1650" w:type="dxa"/>
-          </w:tcPr>
-          <w:p>
-            <w:pPr>
-              <w:jc w:val="center"/>
-            </w:pPr>
-            <w:r>
-              <w:t>Lettre + 9 chiffres</w:t>
-            </w:r>
-          </w:p>
-        </w:tc>
-      </w:tr>
-      <w:tr>
-        <w:tc>
-          <w:tcPr>
-            <w:tcW w:w="2105" w:type="dxa"/>
-          </w:tcPr>
-          <w:p>
-            <w:r>
-              <w:t>Type</w:t>
-            </w:r>
-          </w:p>
-        </w:tc>
-        <w:tc>
-          <w:tcPr>
-            <w:tcW w:w="3221" w:type="dxa"/>
-          </w:tcPr>
-          <w:p>
-            <w:r>
-              <w:t>Type de bac</w:t>
-            </w:r>
-          </w:p>
-        </w:tc>
-        <w:tc>
-          <w:tcPr>
-            <w:tcW w:w="869" w:type="dxa"/>
-          </w:tcPr>
-          <w:p>
-            <w:pPr>
-              <w:jc w:val="center"/>
-            </w:pPr>
-            <w:r>
-              <w:t>A</w:t>
-            </w:r>
-          </w:p>
-        </w:tc>
-        <w:tc>
-          <w:tcPr>
-            <w:tcW w:w="1499" w:type="dxa"/>
-          </w:tcPr>
-          <w:p>
-            <w:pPr>
-              <w:jc w:val="center"/>
-            </w:pPr>
-            <w:r>
-              <w:t>?</w:t>
-            </w:r>
-          </w:p>
-        </w:tc>
-        <w:tc>
-          <w:tcPr>
-            <w:tcW w:w="1650" w:type="dxa"/>
-          </w:tcPr>
-          <w:p>
-            <w:pPr>
-              <w:jc w:val="center"/>
-            </w:pPr>
-          </w:p>
-        </w:tc>
-      </w:tr>
-      <w:tr>
-        <w:tc>
-          <w:tcPr>
-            <w:tcW w:w="2105" w:type="dxa"/>
-          </w:tcPr>
-          <w:p>
-            <w:r>
-              <w:t>Moyenne</w:t>
-            </w:r>
-          </w:p>
-        </w:tc>
-        <w:tc>
-          <w:tcPr>
-            <w:tcW w:w="3221" w:type="dxa"/>
-          </w:tcPr>
-          <w:p>
-            <w:r>
-              <w:t>Moyenne du bac</w:t>
-            </w:r>
-          </w:p>
-        </w:tc>
-        <w:tc>
-          <w:tcPr>
-            <w:tcW w:w="869" w:type="dxa"/>
-          </w:tcPr>
-          <w:p>
-            <w:pPr>
-              <w:jc w:val="center"/>
-            </w:pPr>
-            <w:r>
-              <w:t>N</w:t>
-            </w:r>
-          </w:p>
-        </w:tc>
-        <w:tc>
-          <w:tcPr>
-            <w:tcW w:w="1499" w:type="dxa"/>
-          </w:tcPr>
-          <w:p>
-            <w:pPr>
-              <w:jc w:val="center"/>
-            </w:pPr>
-            <w:r>
-              <w:t>5</w:t>
-            </w:r>
-          </w:p>
-        </w:tc>
-        <w:tc>
-          <w:tcPr>
-            <w:tcW w:w="1650" w:type="dxa"/>
-          </w:tcPr>
-          <w:p>
-            <w:pPr>
-              <w:jc w:val="center"/>
-            </w:pPr>
-            <w:r>
-              <w:t>&lt;= 20.00</w:t>
-            </w:r>
-          </w:p>
-        </w:tc>
-      </w:tr>
-      <w:tr>
-        <w:tc>
-          <w:tcPr>
-            <w:tcW w:w="2105" w:type="dxa"/>
-          </w:tcPr>
-          <w:p>
-            <w:proofErr w:type="spellStart"/>
-            <w:r>
-              <w:t>AnneeObtention</w:t>
-            </w:r>
-            <w:proofErr w:type="spellEnd"/>
-          </w:p>
-        </w:tc>
-        <w:tc>
-          <w:tcPr>
-            <w:tcW w:w="3221" w:type="dxa"/>
-          </w:tcPr>
-          <w:p>
-            <w:r>
-              <w:t>Année d’obtention du bac</w:t>
-            </w:r>
-          </w:p>
-        </w:tc>
-        <w:tc>
-          <w:tcPr>
-            <w:tcW w:w="869" w:type="dxa"/>
-          </w:tcPr>
-          <w:p>
-            <w:pPr>
-              <w:jc w:val="center"/>
-            </w:pPr>
-            <w:r>
-              <w:t>N</w:t>
-            </w:r>
-          </w:p>
-        </w:tc>
-        <w:tc>
-          <w:tcPr>
-            <w:tcW w:w="1499" w:type="dxa"/>
-          </w:tcPr>
-          <w:p>
-            <w:pPr>
-              <w:jc w:val="center"/>
-            </w:pPr>
-            <w:r>
-              <w:t>4</w:t>
-            </w:r>
-          </w:p>
-        </w:tc>
-        <w:tc>
-          <w:tcPr>
-            <w:tcW w:w="1650" w:type="dxa"/>
-          </w:tcPr>
-          <w:p>
-            <w:pPr>
-              <w:jc w:val="center"/>
-            </w:pPr>
-          </w:p>
-        </w:tc>
-      </w:tr>
-      <w:tr>
-        <w:tc>
-          <w:tcPr>
-            <w:tcW w:w="9344" w:type="dxa"/>
-            <w:gridSpan w:val="5"/>
-            <w:shd w:val="clear" w:color="auto" w:fill="FFFFFF" w:themeFill="background1"/>
-          </w:tcPr>
-          <w:p>
-            <w:pPr>
-              <w:jc w:val="center"/>
-              <w:rPr>
-                <w:b/>
-                <w:bCs/>
               </w:rPr>
             </w:pPr>
             <w:r>
@@ -991,19 +883,17 @@
       <w:tr>
         <w:tc>
           <w:tcPr>
-            <w:tcW w:w="2105" w:type="dxa"/>
-          </w:tcPr>
-          <w:p>
-            <w:proofErr w:type="spellStart"/>
+            <w:tcW w:w="2489" w:type="dxa"/>
+          </w:tcPr>
+          <w:p>
             <w:r>
               <w:t>DateCandidature</w:t>
             </w:r>
-            <w:proofErr w:type="spellEnd"/>
-          </w:p>
-        </w:tc>
-        <w:tc>
-          <w:tcPr>
-            <w:tcW w:w="3221" w:type="dxa"/>
+          </w:p>
+        </w:tc>
+        <w:tc>
+          <w:tcPr>
+            <w:tcW w:w="2974" w:type="dxa"/>
           </w:tcPr>
           <w:p>
             <w:r>
@@ -1013,142 +903,122 @@
         </w:tc>
         <w:tc>
           <w:tcPr>
-            <w:tcW w:w="869" w:type="dxa"/>
-          </w:tcPr>
-          <w:p>
-            <w:pPr>
-              <w:jc w:val="center"/>
-            </w:pPr>
-            <w:r>
-              <w:t>N</w:t>
-            </w:r>
-          </w:p>
-        </w:tc>
-        <w:tc>
-          <w:tcPr>
-            <w:tcW w:w="1499" w:type="dxa"/>
-          </w:tcPr>
-          <w:p>
-            <w:pPr>
-              <w:jc w:val="center"/>
-            </w:pPr>
-            <w:r>
-              <w:t>8</w:t>
-            </w:r>
-          </w:p>
-        </w:tc>
-        <w:tc>
-          <w:tcPr>
-            <w:tcW w:w="1650" w:type="dxa"/>
-          </w:tcPr>
-          <w:p>
-            <w:pPr>
-              <w:jc w:val="center"/>
-            </w:pPr>
-            <w:proofErr w:type="gramStart"/>
-            <w:r>
-              <w:t>jj</w:t>
-            </w:r>
-            <w:proofErr w:type="gramEnd"/>
-            <w:r>
-              <w:t>/mm/</w:t>
-            </w:r>
-            <w:proofErr w:type="spellStart"/>
-            <w:r>
-              <w:t>aaaa</w:t>
-            </w:r>
-            <w:proofErr w:type="spellEnd"/>
+            <w:tcW w:w="849" w:type="dxa"/>
+          </w:tcPr>
+          <w:p>
+            <w:r>
+              <w:t>Date</w:t>
+            </w:r>
+          </w:p>
+        </w:tc>
+        <w:tc>
+          <w:tcPr>
+            <w:tcW w:w="1397" w:type="dxa"/>
+            <w:gridSpan w:val="2"/>
+          </w:tcPr>
+          <w:p>
+            <w:pPr>
+              <w:jc w:val="center"/>
+            </w:pPr>
+          </w:p>
+        </w:tc>
+        <w:tc>
+          <w:tcPr>
+            <w:tcW w:w="1635" w:type="dxa"/>
+          </w:tcPr>
+          <w:p>
+            <w:pPr>
+              <w:jc w:val="center"/>
+            </w:pPr>
+            <w:r>
+              <w:t>jj/mm/aaaa</w:t>
+            </w:r>
           </w:p>
         </w:tc>
       </w:tr>
       <w:tr>
         <w:tc>
           <w:tcPr>
-            <w:tcW w:w="2105" w:type="dxa"/>
-          </w:tcPr>
-          <w:p>
-            <w:r>
-              <w:t>Choix</w:t>
-            </w:r>
-            <w:r>
-              <w:t>1</w:t>
-            </w:r>
-          </w:p>
-        </w:tc>
-        <w:tc>
-          <w:tcPr>
-            <w:tcW w:w="3221" w:type="dxa"/>
-          </w:tcPr>
-          <w:p>
-            <w:r>
-              <w:t>Premier choix de filière</w:t>
-            </w:r>
-          </w:p>
-        </w:tc>
-        <w:tc>
-          <w:tcPr>
-            <w:tcW w:w="869" w:type="dxa"/>
-          </w:tcPr>
-          <w:p>
-            <w:pPr>
-              <w:jc w:val="center"/>
-            </w:pPr>
-            <w:r>
-              <w:t>N</w:t>
-            </w:r>
-          </w:p>
-        </w:tc>
-        <w:tc>
-          <w:tcPr>
-            <w:tcW w:w="1499" w:type="dxa"/>
-          </w:tcPr>
-          <w:p>
-            <w:pPr>
-              <w:jc w:val="center"/>
-            </w:pPr>
-            <w:r>
-              <w:t>1</w:t>
-            </w:r>
-          </w:p>
-        </w:tc>
-        <w:tc>
-          <w:tcPr>
-            <w:tcW w:w="1650" w:type="dxa"/>
-          </w:tcPr>
-          <w:p>
-            <w:pPr>
-              <w:jc w:val="center"/>
-            </w:pPr>
-            <w:r>
-              <w:t>1-4</w:t>
-            </w:r>
+            <w:tcW w:w="2489" w:type="dxa"/>
+          </w:tcPr>
+          <w:p>
+            <w:r>
+              <w:t>Type</w:t>
+            </w:r>
+          </w:p>
+        </w:tc>
+        <w:tc>
+          <w:tcPr>
+            <w:tcW w:w="2974" w:type="dxa"/>
+          </w:tcPr>
+          <w:p>
+            <w:r>
+              <w:t>Type de bac</w:t>
+            </w:r>
+          </w:p>
+        </w:tc>
+        <w:tc>
+          <w:tcPr>
+            <w:tcW w:w="849" w:type="dxa"/>
+          </w:tcPr>
+          <w:p>
+            <w:pPr>
+              <w:jc w:val="center"/>
+            </w:pPr>
+            <w:r>
+              <w:t>A</w:t>
+            </w:r>
+          </w:p>
+        </w:tc>
+        <w:tc>
+          <w:tcPr>
+            <w:tcW w:w="1397" w:type="dxa"/>
+            <w:gridSpan w:val="2"/>
+          </w:tcPr>
+          <w:p>
+            <w:pPr>
+              <w:jc w:val="center"/>
+            </w:pPr>
+            <w:r>
+              <w:t>?</w:t>
+            </w:r>
+          </w:p>
+        </w:tc>
+        <w:tc>
+          <w:tcPr>
+            <w:tcW w:w="1635" w:type="dxa"/>
+          </w:tcPr>
+          <w:p>
+            <w:pPr>
+              <w:jc w:val="center"/>
+            </w:pPr>
           </w:p>
         </w:tc>
       </w:tr>
       <w:tr>
         <w:tc>
           <w:tcPr>
-            <w:tcW w:w="2105" w:type="dxa"/>
-          </w:tcPr>
-          <w:p>
-            <w:r>
-              <w:t>Choix2</w:t>
-            </w:r>
-          </w:p>
-        </w:tc>
-        <w:tc>
-          <w:tcPr>
-            <w:tcW w:w="3221" w:type="dxa"/>
-          </w:tcPr>
-          <w:p>
-            <w:r>
-              <w:t>Deuxième choix de filière</w:t>
-            </w:r>
-          </w:p>
-        </w:tc>
-        <w:tc>
-          <w:tcPr>
-            <w:tcW w:w="869" w:type="dxa"/>
+            <w:tcW w:w="2489" w:type="dxa"/>
+          </w:tcPr>
+          <w:p>
+            <w:r>
+              <w:t>Moyenne</w:t>
+            </w:r>
+          </w:p>
+        </w:tc>
+        <w:tc>
+          <w:tcPr>
+            <w:tcW w:w="2974" w:type="dxa"/>
+          </w:tcPr>
+          <w:p>
+            <w:r>
+              <w:t>Moyenne du bac</w:t>
+            </w:r>
+          </w:p>
+        </w:tc>
+        <w:tc>
+          <w:tcPr>
+            <w:tcW w:w="849" w:type="dxa"/>
           </w:tcPr>
           <w:p>
             <w:pPr>
@@ -1161,27 +1031,28 @@
         </w:tc>
         <w:tc>
           <w:tcPr>
-            <w:tcW w:w="1499" w:type="dxa"/>
-          </w:tcPr>
-          <w:p>
-            <w:pPr>
-              <w:jc w:val="center"/>
-            </w:pPr>
-            <w:r>
-              <w:t>1</w:t>
-            </w:r>
-          </w:p>
-        </w:tc>
-        <w:tc>
-          <w:tcPr>
-            <w:tcW w:w="1650" w:type="dxa"/>
-          </w:tcPr>
-          <w:p>
-            <w:pPr>
-              <w:jc w:val="center"/>
-            </w:pPr>
-            <w:r>
-              <w:t>1-4</w:t>
+            <w:tcW w:w="1397" w:type="dxa"/>
+            <w:gridSpan w:val="2"/>
+          </w:tcPr>
+          <w:p>
+            <w:pPr>
+              <w:jc w:val="center"/>
+            </w:pPr>
+            <w:r>
+              <w:t>5</w:t>
+            </w:r>
+          </w:p>
+        </w:tc>
+        <w:tc>
+          <w:tcPr>
+            <w:tcW w:w="1635" w:type="dxa"/>
+          </w:tcPr>
+          <w:p>
+            <w:pPr>
+              <w:jc w:val="center"/>
+            </w:pPr>
+            <w:r>
+              <w:t>&lt;= 20.00</w:t>
             </w:r>
           </w:p>
         </w:tc>
@@ -1189,27 +1060,27 @@
       <w:tr>
         <w:tc>
           <w:tcPr>
-            <w:tcW w:w="2105" w:type="dxa"/>
-          </w:tcPr>
-          <w:p>
-            <w:r>
-              <w:t>Choix3</w:t>
-            </w:r>
-          </w:p>
-        </w:tc>
-        <w:tc>
-          <w:tcPr>
-            <w:tcW w:w="3221" w:type="dxa"/>
-          </w:tcPr>
-          <w:p>
-            <w:r>
-              <w:t>Troisième choix de filière</w:t>
-            </w:r>
-          </w:p>
-        </w:tc>
-        <w:tc>
-          <w:tcPr>
-            <w:tcW w:w="869" w:type="dxa"/>
+            <w:tcW w:w="2489" w:type="dxa"/>
+          </w:tcPr>
+          <w:p>
+            <w:r>
+              <w:t>AnneeObtention</w:t>
+            </w:r>
+          </w:p>
+        </w:tc>
+        <w:tc>
+          <w:tcPr>
+            <w:tcW w:w="2974" w:type="dxa"/>
+          </w:tcPr>
+          <w:p>
+            <w:r>
+              <w:t>Année d’obtention du bac</w:t>
+            </w:r>
+          </w:p>
+        </w:tc>
+        <w:tc>
+          <w:tcPr>
+            <w:tcW w:w="849" w:type="dxa"/>
           </w:tcPr>
           <w:p>
             <w:pPr>
@@ -1222,36 +1093,94 @@
         </w:tc>
         <w:tc>
           <w:tcPr>
-            <w:tcW w:w="1499" w:type="dxa"/>
-          </w:tcPr>
-          <w:p>
-            <w:pPr>
-              <w:jc w:val="center"/>
-            </w:pPr>
-            <w:r>
-              <w:t>1</w:t>
-            </w:r>
-          </w:p>
-        </w:tc>
-        <w:tc>
-          <w:tcPr>
-            <w:tcW w:w="1650" w:type="dxa"/>
-          </w:tcPr>
-          <w:p>
-            <w:pPr>
-              <w:jc w:val="center"/>
-            </w:pPr>
-            <w:r>
-              <w:t>1-4</w:t>
-            </w:r>
+            <w:tcW w:w="1397" w:type="dxa"/>
+            <w:gridSpan w:val="2"/>
+          </w:tcPr>
+          <w:p>
+            <w:pPr>
+              <w:jc w:val="center"/>
+            </w:pPr>
+            <w:r>
+              <w:t>4</w:t>
+            </w:r>
+          </w:p>
+        </w:tc>
+        <w:tc>
+          <w:tcPr>
+            <w:tcW w:w="1635" w:type="dxa"/>
+          </w:tcPr>
+          <w:p>
+            <w:pPr>
+              <w:jc w:val="center"/>
+            </w:pPr>
           </w:p>
         </w:tc>
       </w:tr>
       <w:tr>
         <w:tc>
           <w:tcPr>
+            <w:tcW w:w="2489" w:type="dxa"/>
+          </w:tcPr>
+          <w:p>
+            <w:r>
+              <w:lastRenderedPageBreak/>
+              <w:t>SituationCandidature</w:t>
+            </w:r>
+          </w:p>
+        </w:tc>
+        <w:tc>
+          <w:tcPr>
+            <w:tcW w:w="2974" w:type="dxa"/>
+          </w:tcPr>
+          <w:p>
+            <w:r>
+              <w:t>Détermine si la candidature est</w:t>
+            </w:r>
+            <w:r>
+              <w:t xml:space="preserve"> retenue ou pas</w:t>
+            </w:r>
+          </w:p>
+        </w:tc>
+        <w:tc>
+          <w:tcPr>
+            <w:tcW w:w="849" w:type="dxa"/>
+          </w:tcPr>
+          <w:p>
+            <w:pPr>
+              <w:jc w:val="center"/>
+            </w:pPr>
+          </w:p>
+        </w:tc>
+        <w:tc>
+          <w:tcPr>
+            <w:tcW w:w="1397" w:type="dxa"/>
+            <w:gridSpan w:val="2"/>
+          </w:tcPr>
+          <w:p>
+            <w:pPr>
+              <w:jc w:val="center"/>
+            </w:pPr>
+          </w:p>
+        </w:tc>
+        <w:tc>
+          <w:tcPr>
+            <w:tcW w:w="1635" w:type="dxa"/>
+          </w:tcPr>
+          <w:p>
+            <w:pPr>
+              <w:jc w:val="center"/>
+            </w:pPr>
+            <w:r>
+              <w:t>Retenue / rejetée</w:t>
+            </w:r>
+          </w:p>
+        </w:tc>
+      </w:tr>
+      <w:tr>
+        <w:tc>
+          <w:tcPr>
             <w:tcW w:w="9344" w:type="dxa"/>
-            <w:gridSpan w:val="5"/>
+            <w:gridSpan w:val="6"/>
             <w:shd w:val="clear" w:color="auto" w:fill="FFFFFF" w:themeFill="background1"/>
           </w:tcPr>
           <w:p>
@@ -1268,7 +1197,6 @@
                 <w:bCs/>
                 <w:color w:val="000000" w:themeColor="text1"/>
               </w:rPr>
-              <w:lastRenderedPageBreak/>
               <w:t>Filières</w:t>
             </w:r>
           </w:p>
@@ -1277,25 +1205,23 @@
       <w:tr>
         <w:tc>
           <w:tcPr>
-            <w:tcW w:w="2105" w:type="dxa"/>
-          </w:tcPr>
-          <w:p>
-            <w:proofErr w:type="spellStart"/>
+            <w:tcW w:w="2489" w:type="dxa"/>
+          </w:tcPr>
+          <w:p>
             <w:r>
               <w:t>FiliereID</w:t>
             </w:r>
-            <w:proofErr w:type="spellEnd"/>
-          </w:p>
-        </w:tc>
-        <w:tc>
-          <w:tcPr>
-            <w:tcW w:w="3221" w:type="dxa"/>
+          </w:p>
+        </w:tc>
+        <w:tc>
+          <w:tcPr>
+            <w:tcW w:w="2974" w:type="dxa"/>
           </w:tcPr>
           <w:p/>
         </w:tc>
         <w:tc>
           <w:tcPr>
-            <w:tcW w:w="869" w:type="dxa"/>
+            <w:tcW w:w="849" w:type="dxa"/>
           </w:tcPr>
           <w:p>
             <w:pPr>
@@ -1308,7 +1234,8 @@
         </w:tc>
         <w:tc>
           <w:tcPr>
-            <w:tcW w:w="1499" w:type="dxa"/>
+            <w:tcW w:w="1397" w:type="dxa"/>
+            <w:gridSpan w:val="2"/>
           </w:tcPr>
           <w:p>
             <w:pPr>
@@ -1321,7 +1248,7 @@
         </w:tc>
         <w:tc>
           <w:tcPr>
-            <w:tcW w:w="1650" w:type="dxa"/>
+            <w:tcW w:w="1635" w:type="dxa"/>
           </w:tcPr>
           <w:p>
             <w:pPr>
@@ -1333,34 +1260,27 @@
       <w:tr>
         <w:tc>
           <w:tcPr>
-            <w:tcW w:w="2105" w:type="dxa"/>
-          </w:tcPr>
-          <w:p>
-            <w:proofErr w:type="spellStart"/>
+            <w:tcW w:w="2489" w:type="dxa"/>
+          </w:tcPr>
+          <w:p>
             <w:r>
               <w:t>NomFiliere</w:t>
             </w:r>
-            <w:proofErr w:type="spellEnd"/>
-          </w:p>
-        </w:tc>
-        <w:tc>
-          <w:tcPr>
-            <w:tcW w:w="3221" w:type="dxa"/>
-          </w:tcPr>
-          <w:p>
-            <w:proofErr w:type="gramStart"/>
-            <w:r>
-              <w:t>le</w:t>
-            </w:r>
-            <w:proofErr w:type="gramEnd"/>
-            <w:r>
-              <w:t xml:space="preserve"> nom de la filière choisie</w:t>
-            </w:r>
-          </w:p>
-        </w:tc>
-        <w:tc>
-          <w:tcPr>
-            <w:tcW w:w="869" w:type="dxa"/>
+          </w:p>
+        </w:tc>
+        <w:tc>
+          <w:tcPr>
+            <w:tcW w:w="2974" w:type="dxa"/>
+          </w:tcPr>
+          <w:p>
+            <w:r>
+              <w:t>le nom de la filière choisie</w:t>
+            </w:r>
+          </w:p>
+        </w:tc>
+        <w:tc>
+          <w:tcPr>
+            <w:tcW w:w="849" w:type="dxa"/>
           </w:tcPr>
           <w:p>
             <w:pPr>
@@ -1373,17 +1293,18 @@
         </w:tc>
         <w:tc>
           <w:tcPr>
-            <w:tcW w:w="1499" w:type="dxa"/>
-          </w:tcPr>
-          <w:p>
-            <w:pPr>
-              <w:jc w:val="center"/>
-            </w:pPr>
-          </w:p>
-        </w:tc>
-        <w:tc>
-          <w:tcPr>
-            <w:tcW w:w="1650" w:type="dxa"/>
+            <w:tcW w:w="1397" w:type="dxa"/>
+            <w:gridSpan w:val="2"/>
+          </w:tcPr>
+          <w:p>
+            <w:pPr>
+              <w:jc w:val="center"/>
+            </w:pPr>
+          </w:p>
+        </w:tc>
+        <w:tc>
+          <w:tcPr>
+            <w:tcW w:w="1635" w:type="dxa"/>
           </w:tcPr>
           <w:p>
             <w:pPr>
@@ -1396,7 +1317,7 @@
         <w:tc>
           <w:tcPr>
             <w:tcW w:w="9344" w:type="dxa"/>
-            <w:gridSpan w:val="5"/>
+            <w:gridSpan w:val="6"/>
             <w:shd w:val="clear" w:color="auto" w:fill="FFFFFF" w:themeFill="background1"/>
           </w:tcPr>
           <w:p>
@@ -1422,35 +1343,27 @@
       <w:tr>
         <w:tc>
           <w:tcPr>
-            <w:tcW w:w="2105" w:type="dxa"/>
-          </w:tcPr>
-          <w:p>
-            <w:proofErr w:type="spellStart"/>
+            <w:tcW w:w="2489" w:type="dxa"/>
+          </w:tcPr>
+          <w:p>
             <w:r>
               <w:t>DocumentID</w:t>
             </w:r>
-            <w:proofErr w:type="spellEnd"/>
-          </w:p>
-        </w:tc>
-        <w:tc>
-          <w:tcPr>
-            <w:tcW w:w="3221" w:type="dxa"/>
-          </w:tcPr>
-          <w:p>
-            <w:r>
-              <w:t>Identi</w:t>
-            </w:r>
-            <w:r>
-              <w:t>fiant</w:t>
-            </w:r>
-            <w:r>
-              <w:t xml:space="preserve"> pour les documents</w:t>
-            </w:r>
-          </w:p>
-        </w:tc>
-        <w:tc>
-          <w:tcPr>
-            <w:tcW w:w="869" w:type="dxa"/>
+          </w:p>
+        </w:tc>
+        <w:tc>
+          <w:tcPr>
+            <w:tcW w:w="2974" w:type="dxa"/>
+          </w:tcPr>
+          <w:p>
+            <w:r>
+              <w:t>Identifiant pour les documents</w:t>
+            </w:r>
+          </w:p>
+        </w:tc>
+        <w:tc>
+          <w:tcPr>
+            <w:tcW w:w="849" w:type="dxa"/>
           </w:tcPr>
           <w:p>
             <w:pPr>
@@ -1463,7 +1376,8 @@
         </w:tc>
         <w:tc>
           <w:tcPr>
-            <w:tcW w:w="1499" w:type="dxa"/>
+            <w:tcW w:w="1397" w:type="dxa"/>
+            <w:gridSpan w:val="2"/>
           </w:tcPr>
           <w:p>
             <w:pPr>
@@ -1476,7 +1390,7 @@
         </w:tc>
         <w:tc>
           <w:tcPr>
-            <w:tcW w:w="1650" w:type="dxa"/>
+            <w:tcW w:w="1635" w:type="dxa"/>
           </w:tcPr>
           <w:p>
             <w:pPr>
@@ -1488,7 +1402,7 @@
       <w:tr>
         <w:tc>
           <w:tcPr>
-            <w:tcW w:w="2105" w:type="dxa"/>
+            <w:tcW w:w="2489" w:type="dxa"/>
           </w:tcPr>
           <w:p>
             <w:r>
@@ -1498,7 +1412,7 @@
         </w:tc>
         <w:tc>
           <w:tcPr>
-            <w:tcW w:w="3221" w:type="dxa"/>
+            <w:tcW w:w="2974" w:type="dxa"/>
           </w:tcPr>
           <w:p>
             <w:r>
@@ -1508,7 +1422,7 @@
         </w:tc>
         <w:tc>
           <w:tcPr>
-            <w:tcW w:w="869" w:type="dxa"/>
+            <w:tcW w:w="849" w:type="dxa"/>
           </w:tcPr>
           <w:p>
             <w:pPr>
@@ -1521,17 +1435,18 @@
         </w:tc>
         <w:tc>
           <w:tcPr>
-            <w:tcW w:w="1499" w:type="dxa"/>
-          </w:tcPr>
-          <w:p>
-            <w:pPr>
-              <w:jc w:val="center"/>
-            </w:pPr>
-          </w:p>
-        </w:tc>
-        <w:tc>
-          <w:tcPr>
-            <w:tcW w:w="1650" w:type="dxa"/>
+            <w:tcW w:w="1397" w:type="dxa"/>
+            <w:gridSpan w:val="2"/>
+          </w:tcPr>
+          <w:p>
+            <w:pPr>
+              <w:jc w:val="center"/>
+            </w:pPr>
+          </w:p>
+        </w:tc>
+        <w:tc>
+          <w:tcPr>
+            <w:tcW w:w="1635" w:type="dxa"/>
           </w:tcPr>
           <w:p>
             <w:pPr>
@@ -1543,7 +1458,7 @@
       <w:tr>
         <w:tc>
           <w:tcPr>
-            <w:tcW w:w="2105" w:type="dxa"/>
+            <w:tcW w:w="2489" w:type="dxa"/>
           </w:tcPr>
           <w:p>
             <w:r>
@@ -1553,7 +1468,7 @@
         </w:tc>
         <w:tc>
           <w:tcPr>
-            <w:tcW w:w="3221" w:type="dxa"/>
+            <w:tcW w:w="2974" w:type="dxa"/>
           </w:tcPr>
           <w:p>
             <w:r>
@@ -1563,7 +1478,7 @@
         </w:tc>
         <w:tc>
           <w:tcPr>
-            <w:tcW w:w="869" w:type="dxa"/>
+            <w:tcW w:w="849" w:type="dxa"/>
           </w:tcPr>
           <w:p>
             <w:pPr>
@@ -1576,31 +1491,25 @@
         </w:tc>
         <w:tc>
           <w:tcPr>
-            <w:tcW w:w="1499" w:type="dxa"/>
-          </w:tcPr>
-          <w:p>
-            <w:pPr>
-              <w:jc w:val="center"/>
-            </w:pPr>
-          </w:p>
-        </w:tc>
-        <w:tc>
-          <w:tcPr>
-            <w:tcW w:w="1650" w:type="dxa"/>
-          </w:tcPr>
-          <w:p>
-            <w:pPr>
-              <w:jc w:val="center"/>
-            </w:pPr>
-            <w:proofErr w:type="spellStart"/>
-            <w:proofErr w:type="gramStart"/>
-            <w:r>
-              <w:t>pdf</w:t>
-            </w:r>
-            <w:proofErr w:type="spellEnd"/>
-            <w:proofErr w:type="gramEnd"/>
-            <w:r>
-              <w:t xml:space="preserve"> ou jpg ou png</w:t>
+            <w:tcW w:w="1397" w:type="dxa"/>
+            <w:gridSpan w:val="2"/>
+          </w:tcPr>
+          <w:p>
+            <w:pPr>
+              <w:jc w:val="center"/>
+            </w:pPr>
+          </w:p>
+        </w:tc>
+        <w:tc>
+          <w:tcPr>
+            <w:tcW w:w="1635" w:type="dxa"/>
+          </w:tcPr>
+          <w:p>
+            <w:pPr>
+              <w:jc w:val="center"/>
+            </w:pPr>
+            <w:r>
+              <w:t>pdf ou jpg ou png</w:t>
             </w:r>
           </w:p>
         </w:tc>
@@ -1608,58 +1517,53 @@
       <w:tr>
         <w:tc>
           <w:tcPr>
-            <w:tcW w:w="2105" w:type="dxa"/>
-          </w:tcPr>
-          <w:p>
-            <w:r>
-              <w:t>Taille</w:t>
-            </w:r>
-          </w:p>
-        </w:tc>
-        <w:tc>
-          <w:tcPr>
-            <w:tcW w:w="3221" w:type="dxa"/>
-          </w:tcPr>
-          <w:p>
-            <w:r>
-              <w:t>Taille du document</w:t>
-            </w:r>
-          </w:p>
-        </w:tc>
-        <w:tc>
-          <w:tcPr>
-            <w:tcW w:w="869" w:type="dxa"/>
-          </w:tcPr>
-          <w:p>
-            <w:pPr>
-              <w:jc w:val="center"/>
-            </w:pPr>
-            <w:r>
-              <w:t>N</w:t>
-            </w:r>
-          </w:p>
-        </w:tc>
-        <w:tc>
-          <w:tcPr>
-            <w:tcW w:w="1499" w:type="dxa"/>
-          </w:tcPr>
-          <w:p>
-            <w:pPr>
-              <w:jc w:val="center"/>
-            </w:pPr>
-          </w:p>
-        </w:tc>
-        <w:tc>
-          <w:tcPr>
-            <w:tcW w:w="1650" w:type="dxa"/>
-          </w:tcPr>
-          <w:p>
-            <w:pPr>
-              <w:jc w:val="center"/>
-            </w:pPr>
-            <w:r>
-              <w:t>&lt;=16Mb</w:t>
-            </w:r>
+            <w:tcW w:w="2489" w:type="dxa"/>
+          </w:tcPr>
+          <w:p>
+            <w:r>
+              <w:t>Lien</w:t>
+            </w:r>
+          </w:p>
+        </w:tc>
+        <w:tc>
+          <w:tcPr>
+            <w:tcW w:w="2974" w:type="dxa"/>
+          </w:tcPr>
+          <w:p>
+            <w:r>
+              <w:t>Lien vers les documents</w:t>
+            </w:r>
+          </w:p>
+        </w:tc>
+        <w:tc>
+          <w:tcPr>
+            <w:tcW w:w="849" w:type="dxa"/>
+          </w:tcPr>
+          <w:p>
+            <w:pPr>
+              <w:jc w:val="center"/>
+            </w:pPr>
+          </w:p>
+        </w:tc>
+        <w:tc>
+          <w:tcPr>
+            <w:tcW w:w="1397" w:type="dxa"/>
+            <w:gridSpan w:val="2"/>
+          </w:tcPr>
+          <w:p>
+            <w:pPr>
+              <w:jc w:val="center"/>
+            </w:pPr>
+          </w:p>
+        </w:tc>
+        <w:tc>
+          <w:tcPr>
+            <w:tcW w:w="1635" w:type="dxa"/>
+          </w:tcPr>
+          <w:p>
+            <w:pPr>
+              <w:jc w:val="center"/>
+            </w:pPr>
           </w:p>
         </w:tc>
       </w:tr>
@@ -1667,7 +1571,7 @@
         <w:tc>
           <w:tcPr>
             <w:tcW w:w="9344" w:type="dxa"/>
-            <w:gridSpan w:val="5"/>
+            <w:gridSpan w:val="6"/>
             <w:shd w:val="clear" w:color="auto" w:fill="FFFFFF" w:themeFill="background1"/>
           </w:tcPr>
           <w:p>
@@ -1693,25 +1597,23 @@
       <w:tr>
         <w:tc>
           <w:tcPr>
-            <w:tcW w:w="2105" w:type="dxa"/>
-          </w:tcPr>
-          <w:p>
-            <w:proofErr w:type="spellStart"/>
+            <w:tcW w:w="2489" w:type="dxa"/>
+          </w:tcPr>
+          <w:p>
             <w:r>
               <w:t>DateID</w:t>
             </w:r>
-            <w:proofErr w:type="spellEnd"/>
-          </w:p>
-        </w:tc>
-        <w:tc>
-          <w:tcPr>
-            <w:tcW w:w="3221" w:type="dxa"/>
+          </w:p>
+        </w:tc>
+        <w:tc>
+          <w:tcPr>
+            <w:tcW w:w="2974" w:type="dxa"/>
           </w:tcPr>
           <w:p/>
         </w:tc>
         <w:tc>
           <w:tcPr>
-            <w:tcW w:w="869" w:type="dxa"/>
+            <w:tcW w:w="849" w:type="dxa"/>
           </w:tcPr>
           <w:p>
             <w:pPr>
@@ -1724,7 +1626,8 @@
         </w:tc>
         <w:tc>
           <w:tcPr>
-            <w:tcW w:w="1499" w:type="dxa"/>
+            <w:tcW w:w="1397" w:type="dxa"/>
+            <w:gridSpan w:val="2"/>
           </w:tcPr>
           <w:p>
             <w:pPr>
@@ -1737,7 +1640,7 @@
         </w:tc>
         <w:tc>
           <w:tcPr>
-            <w:tcW w:w="1650" w:type="dxa"/>
+            <w:tcW w:w="1635" w:type="dxa"/>
           </w:tcPr>
           <w:p>
             <w:pPr>
@@ -1749,7 +1652,7 @@
       <w:tr>
         <w:tc>
           <w:tcPr>
-            <w:tcW w:w="2105" w:type="dxa"/>
+            <w:tcW w:w="2489" w:type="dxa"/>
           </w:tcPr>
           <w:p>
             <w:r>
@@ -1759,36 +1662,31 @@
         </w:tc>
         <w:tc>
           <w:tcPr>
-            <w:tcW w:w="3221" w:type="dxa"/>
-          </w:tcPr>
-          <w:p>
-            <w:r>
-              <w:t>Date de l’</w:t>
-            </w:r>
-            <w:r>
-              <w:t>évènement</w:t>
-            </w:r>
-            <w:r>
-              <w:t xml:space="preserve"> important</w:t>
-            </w:r>
-          </w:p>
-        </w:tc>
-        <w:tc>
-          <w:tcPr>
-            <w:tcW w:w="869" w:type="dxa"/>
-          </w:tcPr>
-          <w:p>
-            <w:pPr>
-              <w:jc w:val="center"/>
-            </w:pPr>
-            <w:r>
-              <w:t>N</w:t>
-            </w:r>
-          </w:p>
-        </w:tc>
-        <w:tc>
-          <w:tcPr>
-            <w:tcW w:w="1499" w:type="dxa"/>
+            <w:tcW w:w="2974" w:type="dxa"/>
+          </w:tcPr>
+          <w:p>
+            <w:r>
+              <w:t>Date de l’évènement important</w:t>
+            </w:r>
+          </w:p>
+        </w:tc>
+        <w:tc>
+          <w:tcPr>
+            <w:tcW w:w="849" w:type="dxa"/>
+          </w:tcPr>
+          <w:p>
+            <w:pPr>
+              <w:jc w:val="center"/>
+            </w:pPr>
+            <w:r>
+              <w:t>Date</w:t>
+            </w:r>
+          </w:p>
+        </w:tc>
+        <w:tc>
+          <w:tcPr>
+            <w:tcW w:w="1397" w:type="dxa"/>
+            <w:gridSpan w:val="2"/>
           </w:tcPr>
           <w:p>
             <w:pPr>
@@ -1801,44 +1699,32 @@
         </w:tc>
         <w:tc>
           <w:tcPr>
-            <w:tcW w:w="1650" w:type="dxa"/>
-          </w:tcPr>
-          <w:p>
-            <w:pPr>
-              <w:jc w:val="center"/>
-            </w:pPr>
-            <w:proofErr w:type="gramStart"/>
-            <w:r>
-              <w:t>jj</w:t>
-            </w:r>
-            <w:proofErr w:type="gramEnd"/>
-            <w:r>
-              <w:t>/mm/</w:t>
-            </w:r>
-            <w:proofErr w:type="spellStart"/>
-            <w:r>
-              <w:t>aaaa</w:t>
-            </w:r>
-            <w:proofErr w:type="spellEnd"/>
+            <w:tcW w:w="1635" w:type="dxa"/>
+          </w:tcPr>
+          <w:p>
+            <w:pPr>
+              <w:jc w:val="center"/>
+            </w:pPr>
+            <w:r>
+              <w:t>jj/mm/aaaa</w:t>
+            </w:r>
           </w:p>
         </w:tc>
       </w:tr>
       <w:tr>
         <w:tc>
           <w:tcPr>
-            <w:tcW w:w="2105" w:type="dxa"/>
-          </w:tcPr>
-          <w:p>
-            <w:proofErr w:type="spellStart"/>
-            <w:r>
-              <w:t>Evenement</w:t>
-            </w:r>
-            <w:proofErr w:type="spellEnd"/>
-          </w:p>
-        </w:tc>
-        <w:tc>
-          <w:tcPr>
-            <w:tcW w:w="3221" w:type="dxa"/>
+            <w:tcW w:w="2489" w:type="dxa"/>
+          </w:tcPr>
+          <w:p>
+            <w:r>
+              <w:t>Description</w:t>
+            </w:r>
+          </w:p>
+        </w:tc>
+        <w:tc>
+          <w:tcPr>
+            <w:tcW w:w="2974" w:type="dxa"/>
           </w:tcPr>
           <w:p>
             <w:r>
@@ -1848,7 +1734,7 @@
         </w:tc>
         <w:tc>
           <w:tcPr>
-            <w:tcW w:w="869" w:type="dxa"/>
+            <w:tcW w:w="849" w:type="dxa"/>
           </w:tcPr>
           <w:p>
             <w:pPr>
@@ -1861,17 +1747,18 @@
         </w:tc>
         <w:tc>
           <w:tcPr>
-            <w:tcW w:w="1499" w:type="dxa"/>
-          </w:tcPr>
-          <w:p>
-            <w:pPr>
-              <w:jc w:val="center"/>
-            </w:pPr>
-          </w:p>
-        </w:tc>
-        <w:tc>
-          <w:tcPr>
-            <w:tcW w:w="1650" w:type="dxa"/>
+            <w:tcW w:w="1397" w:type="dxa"/>
+            <w:gridSpan w:val="2"/>
+          </w:tcPr>
+          <w:p>
+            <w:pPr>
+              <w:jc w:val="center"/>
+            </w:pPr>
+          </w:p>
+        </w:tc>
+        <w:tc>
+          <w:tcPr>
+            <w:tcW w:w="1635" w:type="dxa"/>
           </w:tcPr>
           <w:p>
             <w:pPr>
@@ -1884,7 +1771,7 @@
         <w:tc>
           <w:tcPr>
             <w:tcW w:w="9344" w:type="dxa"/>
-            <w:gridSpan w:val="5"/>
+            <w:gridSpan w:val="6"/>
           </w:tcPr>
           <w:p>
             <w:pPr>
@@ -2096,6 +1983,19 @@
     <w:p>
       <w:pPr>
         <w:pStyle w:val="ListParagraph"/>
+        <w:numPr>
+          <w:ilvl w:val="0"/>
+          <w:numId w:val="4"/>
+        </w:numPr>
+        <w:ind w:left="270"/>
+      </w:pPr>
+      <w:r>
+        <w:t>Une fois la candidature accepté, l'étudiant est admis et donc obtient un numéro d'inscription</w:t>
+      </w:r>
+    </w:p>
+    <w:p>
+      <w:pPr>
+        <w:pStyle w:val="ListParagraph"/>
         <w:ind w:left="270"/>
       </w:pPr>
     </w:p>
@@ -2111,34 +2011,24 @@
       <w:r>
         <w:br w:type="page"/>
       </w:r>
-    </w:p>
-    <w:p>
-      <w:pPr>
-        <w:pStyle w:val="ListParagraph"/>
-        <w:numPr>
-          <w:ilvl w:val="0"/>
-          <w:numId w:val="4"/>
-        </w:numPr>
-        <w:ind w:left="270"/>
-      </w:pPr>
       <w:r>
         <w:rPr>
           <w:noProof/>
         </w:rPr>
         <w:lastRenderedPageBreak/>
         <w:drawing>
-          <wp:anchor distT="0" distB="0" distL="114300" distR="114300" simplePos="0" relativeHeight="251659264" behindDoc="0" locked="0" layoutInCell="1" allowOverlap="1" wp14:anchorId="49BE9147" wp14:editId="4E79A20A">
+          <wp:anchor distT="0" distB="0" distL="114300" distR="114300" simplePos="0" relativeHeight="251659264" behindDoc="0" locked="0" layoutInCell="1" allowOverlap="1" wp14:anchorId="303C9833" wp14:editId="24C8872A">
             <wp:simplePos x="0" y="0"/>
             <wp:positionH relativeFrom="margin">
-              <wp:posOffset>-91440</wp:posOffset>
+              <wp:align>center</wp:align>
             </wp:positionH>
             <wp:positionV relativeFrom="paragraph">
-              <wp:posOffset>-480060</wp:posOffset>
+              <wp:posOffset>-601163</wp:posOffset>
             </wp:positionV>
-            <wp:extent cx="6333412" cy="8778240"/>
-            <wp:effectExtent l="0" t="0" r="0" b="3810"/>
+            <wp:extent cx="7380515" cy="10587355"/>
+            <wp:effectExtent l="0" t="0" r="0" b="4445"/>
             <wp:wrapNone/>
-            <wp:docPr id="3" name="Picture 3"/>
+            <wp:docPr id="2" name="Picture 2"/>
             <wp:cNvGraphicFramePr>
               <a:graphicFrameLocks xmlns:a="http://schemas.openxmlformats.org/drawingml/2006/main" noChangeAspect="1"/>
             </wp:cNvGraphicFramePr>
@@ -2146,7 +2036,7 @@
               <a:graphicData uri="http://schemas.openxmlformats.org/drawingml/2006/picture">
                 <pic:pic xmlns:pic="http://schemas.openxmlformats.org/drawingml/2006/picture">
                   <pic:nvPicPr>
-                    <pic:cNvPr id="0" name="Picture 2"/>
+                    <pic:cNvPr id="0" name="Picture 1"/>
                     <pic:cNvPicPr>
                       <a:picLocks noChangeAspect="1" noChangeArrowheads="1"/>
                     </pic:cNvPicPr>
@@ -2159,13 +2049,13 @@
                         </a:ext>
                       </a:extLst>
                     </a:blip>
-                    <a:srcRect l="5700" t="6593" r="5688" b="6577"/>
+                    <a:srcRect l="1206" t="1339" r="1494"/>
                     <a:stretch/>
                   </pic:blipFill>
                   <pic:spPr bwMode="auto">
                     <a:xfrm>
                       <a:off x="0" y="0"/>
-                      <a:ext cx="6337298" cy="8783627"/>
+                      <a:ext cx="7380919" cy="10587934"/>
                     </a:xfrm>
                     <a:prstGeom prst="rect">
                       <a:avLst/>
@@ -2183,88 +2073,10 @@
                 </pic:pic>
               </a:graphicData>
             </a:graphic>
-            <wp14:sizeRelH relativeFrom="page">
+            <wp14:sizeRelH relativeFrom="margin">
               <wp14:pctWidth>0</wp14:pctWidth>
             </wp14:sizeRelH>
-            <wp14:sizeRelV relativeFrom="page">
-              <wp14:pctHeight>0</wp14:pctHeight>
-            </wp14:sizeRelV>
-          </wp:anchor>
-        </w:drawing>
-      </w:r>
-      <w:r>
-        <w:br w:type="page"/>
-      </w:r>
-    </w:p>
-    <w:p>
-      <w:pPr>
-        <w:rPr>
-          <w:lang w:val="es-ES"/>
-        </w:rPr>
-      </w:pPr>
-      <w:r>
-        <w:rPr>
-          <w:noProof/>
-        </w:rPr>
-        <w:lastRenderedPageBreak/>
-        <w:drawing>
-          <wp:anchor distT="0" distB="0" distL="114300" distR="114300" simplePos="0" relativeHeight="251658240" behindDoc="0" locked="0" layoutInCell="1" allowOverlap="1" wp14:anchorId="41F3C02A" wp14:editId="54231BA4">
-            <wp:simplePos x="0" y="0"/>
-            <wp:positionH relativeFrom="margin">
-              <wp:align>center</wp:align>
-            </wp:positionH>
-            <wp:positionV relativeFrom="paragraph">
-              <wp:posOffset>1613852</wp:posOffset>
-            </wp:positionV>
-            <wp:extent cx="9656171" cy="5013781"/>
-            <wp:effectExtent l="0" t="2858" r="0" b="0"/>
-            <wp:wrapNone/>
-            <wp:docPr id="1" name="Picture 1"/>
-            <wp:cNvGraphicFramePr>
-              <a:graphicFrameLocks xmlns:a="http://schemas.openxmlformats.org/drawingml/2006/main" noChangeAspect="1"/>
-            </wp:cNvGraphicFramePr>
-            <a:graphic xmlns:a="http://schemas.openxmlformats.org/drawingml/2006/main">
-              <a:graphicData uri="http://schemas.openxmlformats.org/drawingml/2006/picture">
-                <pic:pic xmlns:pic="http://schemas.openxmlformats.org/drawingml/2006/picture">
-                  <pic:nvPicPr>
-                    <pic:cNvPr id="1" name=""/>
-                    <pic:cNvPicPr/>
-                  </pic:nvPicPr>
-                  <pic:blipFill rotWithShape="1">
-                    <a:blip r:embed="rId8">
-                      <a:extLst>
-                        <a:ext uri="{28A0092B-C50C-407E-A947-70E740481C1C}">
-                          <a14:useLocalDpi xmlns:a14="http://schemas.microsoft.com/office/drawing/2010/main" val="0"/>
-                        </a:ext>
-                      </a:extLst>
-                    </a:blip>
-                    <a:srcRect l="9455" t="15579" r="15545" b="2121"/>
-                    <a:stretch/>
-                  </pic:blipFill>
-                  <pic:spPr bwMode="auto">
-                    <a:xfrm rot="16200000">
-                      <a:off x="0" y="0"/>
-                      <a:ext cx="9656171" cy="5013781"/>
-                    </a:xfrm>
-                    <a:prstGeom prst="rect">
-                      <a:avLst/>
-                    </a:prstGeom>
-                    <a:ln>
-                      <a:noFill/>
-                    </a:ln>
-                    <a:extLst>
-                      <a:ext uri="{53640926-AAD7-44D8-BBD7-CCE9431645EC}">
-                        <a14:shadowObscured xmlns:a14="http://schemas.microsoft.com/office/drawing/2010/main"/>
-                      </a:ext>
-                    </a:extLst>
-                  </pic:spPr>
-                </pic:pic>
-              </a:graphicData>
-            </a:graphic>
-            <wp14:sizeRelH relativeFrom="page">
-              <wp14:pctWidth>0</wp14:pctWidth>
-            </wp14:sizeRelH>
-            <wp14:sizeRelV relativeFrom="page">
+            <wp14:sizeRelV relativeFrom="margin">
               <wp14:pctHeight>0</wp14:pctHeight>
             </wp14:sizeRelV>
           </wp:anchor>
@@ -2272,12 +2084,12 @@
       </w:r>
     </w:p>
     <w:sectPr>
-      <w:headerReference w:type="even" r:id="rId9"/>
-      <w:headerReference w:type="default" r:id="rId10"/>
-      <w:footerReference w:type="even" r:id="rId11"/>
-      <w:footerReference w:type="default" r:id="rId12"/>
-      <w:headerReference w:type="first" r:id="rId13"/>
-      <w:footerReference w:type="first" r:id="rId14"/>
+      <w:headerReference w:type="even" r:id="rId8"/>
+      <w:headerReference w:type="default" r:id="rId9"/>
+      <w:footerReference w:type="even" r:id="rId10"/>
+      <w:footerReference w:type="default" r:id="rId11"/>
+      <w:headerReference w:type="first" r:id="rId12"/>
+      <w:footerReference w:type="first" r:id="rId13"/>
       <w:pgSz w:w="12240" w:h="15840"/>
       <w:pgMar w:top="1440" w:right="1440" w:bottom="1710" w:left="1440" w:header="720" w:footer="720" w:gutter="0"/>
       <w:cols w:space="720"/>
@@ -2288,7 +2100,7 @@
 </file>
 
 <file path=word/endnotes.xml><?xml version="1.0" encoding="utf-8"?>
-<w:endnotes xmlns:wpc="http://schemas.microsoft.com/office/word/2010/wordprocessingCanvas" xmlns:cx="http://schemas.microsoft.com/office/drawing/2014/chartex" xmlns:cx1="http://schemas.microsoft.com/office/drawing/2015/9/8/chartex" xmlns:cx2="http://schemas.microsoft.com/office/drawing/2015/10/21/chartex" xmlns:cx3="http://schemas.microsoft.com/office/drawing/2016/5/9/chartex" xmlns:cx4="http://schemas.microsoft.com/office/drawing/2016/5/10/chartex" xmlns:cx5="http://schemas.microsoft.com/office/drawing/2016/5/11/chartex" xmlns:cx6="http://schemas.microsoft.com/office/drawing/2016/5/12/chartex" xmlns:cx7="http://schemas.microsoft.com/office/drawing/2016/5/13/chartex" xmlns:cx8="http://schemas.microsoft.com/office/drawing/2016/5/14/chartex" xmlns:mc="http://schemas.openxmlformats.org/markup-compatibility/2006" xmlns:aink="http://schemas.microsoft.com/office/drawing/2016/ink" xmlns:am3d="http://schemas.microsoft.com/office/drawing/2017/model3d" xmlns:o="urn:schemas-microsoft-com:office:office" xmlns:r="http://schemas.openxmlformats.org/officeDocument/2006/relationships" xmlns:m="http://schemas.openxmlformats.org/officeDocument/2006/math" xmlns:v="urn:schemas-microsoft-com:vml" xmlns:wp14="http://schemas.microsoft.com/office/word/2010/wordprocessingDrawing" xmlns:wp="http://schemas.openxmlformats.org/drawingml/2006/wordprocessingDrawing" xmlns:w10="urn:schemas-microsoft-com:office:word" xmlns:w="http://schemas.openxmlformats.org/wordprocessingml/2006/main" xmlns:w14="http://schemas.microsoft.com/office/word/2010/wordml" xmlns:w15="http://schemas.microsoft.com/office/word/2012/wordml" xmlns:w16cid="http://schemas.microsoft.com/office/word/2016/wordml/cid" xmlns:w16se="http://schemas.microsoft.com/office/word/2015/wordml/symex" xmlns:wpg="http://schemas.microsoft.com/office/word/2010/wordprocessingGroup" xmlns:wpi="http://schemas.microsoft.com/office/word/2010/wordprocessingInk" xmlns:wne="http://schemas.microsoft.com/office/word/2006/wordml" xmlns:wps="http://schemas.microsoft.com/office/word/2010/wordprocessingShape" mc:Ignorable="w14 w15 w16se w16cid wp14">
+<w:endnotes xmlns:wpc="http://schemas.microsoft.com/office/word/2010/wordprocessingCanvas" xmlns:cx="http://schemas.microsoft.com/office/drawing/2014/chartex" xmlns:cx1="http://schemas.microsoft.com/office/drawing/2015/9/8/chartex" xmlns:cx2="http://schemas.microsoft.com/office/drawing/2015/10/21/chartex" xmlns:cx3="http://schemas.microsoft.com/office/drawing/2016/5/9/chartex" xmlns:cx4="http://schemas.microsoft.com/office/drawing/2016/5/10/chartex" xmlns:cx5="http://schemas.microsoft.com/office/drawing/2016/5/11/chartex" xmlns:cx6="http://schemas.microsoft.com/office/drawing/2016/5/12/chartex" xmlns:cx7="http://schemas.microsoft.com/office/drawing/2016/5/13/chartex" xmlns:cx8="http://schemas.microsoft.com/office/drawing/2016/5/14/chartex" xmlns:mc="http://schemas.openxmlformats.org/markup-compatibility/2006" xmlns:aink="http://schemas.microsoft.com/office/drawing/2016/ink" xmlns:am3d="http://schemas.microsoft.com/office/drawing/2017/model3d" xmlns:o="urn:schemas-microsoft-com:office:office" xmlns:r="http://schemas.openxmlformats.org/officeDocument/2006/relationships" xmlns:m="http://schemas.openxmlformats.org/officeDocument/2006/math" xmlns:v="urn:schemas-microsoft-com:vml" xmlns:wp14="http://schemas.microsoft.com/office/word/2010/wordprocessingDrawing" xmlns:wp="http://schemas.openxmlformats.org/drawingml/2006/wordprocessingDrawing" xmlns:w10="urn:schemas-microsoft-com:office:word" xmlns:w="http://schemas.openxmlformats.org/wordprocessingml/2006/main" xmlns:w14="http://schemas.microsoft.com/office/word/2010/wordml" xmlns:w15="http://schemas.microsoft.com/office/word/2012/wordml" xmlns:w16cex="http://schemas.microsoft.com/office/word/2018/wordml/cex" xmlns:w16cid="http://schemas.microsoft.com/office/word/2016/wordml/cid" xmlns:w16="http://schemas.microsoft.com/office/word/2018/wordml" xmlns:w16se="http://schemas.microsoft.com/office/word/2015/wordml/symex" xmlns:wpg="http://schemas.microsoft.com/office/word/2010/wordprocessingGroup" xmlns:wpi="http://schemas.microsoft.com/office/word/2010/wordprocessingInk" xmlns:wne="http://schemas.microsoft.com/office/word/2006/wordml" xmlns:wps="http://schemas.microsoft.com/office/word/2010/wordprocessingShape" mc:Ignorable="w14 w15 w16se w16cid w16 w16cex wp14">
   <w:endnote w:type="separator" w:id="-1">
     <w:p>
       <w:r>
@@ -2307,7 +2119,7 @@
 </file>
 
 <file path=word/footer1.xml><?xml version="1.0" encoding="utf-8"?>
-<w:ftr xmlns:wpc="http://schemas.microsoft.com/office/word/2010/wordprocessingCanvas" xmlns:cx="http://schemas.microsoft.com/office/drawing/2014/chartex" xmlns:cx1="http://schemas.microsoft.com/office/drawing/2015/9/8/chartex" xmlns:cx2="http://schemas.microsoft.com/office/drawing/2015/10/21/chartex" xmlns:cx3="http://schemas.microsoft.com/office/drawing/2016/5/9/chartex" xmlns:cx4="http://schemas.microsoft.com/office/drawing/2016/5/10/chartex" xmlns:cx5="http://schemas.microsoft.com/office/drawing/2016/5/11/chartex" xmlns:cx6="http://schemas.microsoft.com/office/drawing/2016/5/12/chartex" xmlns:cx7="http://schemas.microsoft.com/office/drawing/2016/5/13/chartex" xmlns:cx8="http://schemas.microsoft.com/office/drawing/2016/5/14/chartex" xmlns:mc="http://schemas.openxmlformats.org/markup-compatibility/2006" xmlns:aink="http://schemas.microsoft.com/office/drawing/2016/ink" xmlns:am3d="http://schemas.microsoft.com/office/drawing/2017/model3d" xmlns:o="urn:schemas-microsoft-com:office:office" xmlns:r="http://schemas.openxmlformats.org/officeDocument/2006/relationships" xmlns:m="http://schemas.openxmlformats.org/officeDocument/2006/math" xmlns:v="urn:schemas-microsoft-com:vml" xmlns:wp14="http://schemas.microsoft.com/office/word/2010/wordprocessingDrawing" xmlns:wp="http://schemas.openxmlformats.org/drawingml/2006/wordprocessingDrawing" xmlns:w10="urn:schemas-microsoft-com:office:word" xmlns:w="http://schemas.openxmlformats.org/wordprocessingml/2006/main" xmlns:w14="http://schemas.microsoft.com/office/word/2010/wordml" xmlns:w15="http://schemas.microsoft.com/office/word/2012/wordml" xmlns:w16cid="http://schemas.microsoft.com/office/word/2016/wordml/cid" xmlns:w16se="http://schemas.microsoft.com/office/word/2015/wordml/symex" xmlns:wpg="http://schemas.microsoft.com/office/word/2010/wordprocessingGroup" xmlns:wpi="http://schemas.microsoft.com/office/word/2010/wordprocessingInk" xmlns:wne="http://schemas.microsoft.com/office/word/2006/wordml" xmlns:wps="http://schemas.microsoft.com/office/word/2010/wordprocessingShape" mc:Ignorable="w14 w15 w16se w16cid wp14">
+<w:ftr xmlns:wpc="http://schemas.microsoft.com/office/word/2010/wordprocessingCanvas" xmlns:cx="http://schemas.microsoft.com/office/drawing/2014/chartex" xmlns:cx1="http://schemas.microsoft.com/office/drawing/2015/9/8/chartex" xmlns:cx2="http://schemas.microsoft.com/office/drawing/2015/10/21/chartex" xmlns:cx3="http://schemas.microsoft.com/office/drawing/2016/5/9/chartex" xmlns:cx4="http://schemas.microsoft.com/office/drawing/2016/5/10/chartex" xmlns:cx5="http://schemas.microsoft.com/office/drawing/2016/5/11/chartex" xmlns:cx6="http://schemas.microsoft.com/office/drawing/2016/5/12/chartex" xmlns:cx7="http://schemas.microsoft.com/office/drawing/2016/5/13/chartex" xmlns:cx8="http://schemas.microsoft.com/office/drawing/2016/5/14/chartex" xmlns:mc="http://schemas.openxmlformats.org/markup-compatibility/2006" xmlns:aink="http://schemas.microsoft.com/office/drawing/2016/ink" xmlns:am3d="http://schemas.microsoft.com/office/drawing/2017/model3d" xmlns:o="urn:schemas-microsoft-com:office:office" xmlns:r="http://schemas.openxmlformats.org/officeDocument/2006/relationships" xmlns:m="http://schemas.openxmlformats.org/officeDocument/2006/math" xmlns:v="urn:schemas-microsoft-com:vml" xmlns:wp14="http://schemas.microsoft.com/office/word/2010/wordprocessingDrawing" xmlns:wp="http://schemas.openxmlformats.org/drawingml/2006/wordprocessingDrawing" xmlns:w10="urn:schemas-microsoft-com:office:word" xmlns:w="http://schemas.openxmlformats.org/wordprocessingml/2006/main" xmlns:w14="http://schemas.microsoft.com/office/word/2010/wordml" xmlns:w15="http://schemas.microsoft.com/office/word/2012/wordml" xmlns:w16cex="http://schemas.microsoft.com/office/word/2018/wordml/cex" xmlns:w16cid="http://schemas.microsoft.com/office/word/2016/wordml/cid" xmlns:w16="http://schemas.microsoft.com/office/word/2018/wordml" xmlns:w16se="http://schemas.microsoft.com/office/word/2015/wordml/symex" xmlns:wpg="http://schemas.microsoft.com/office/word/2010/wordprocessingGroup" xmlns:wpi="http://schemas.microsoft.com/office/word/2010/wordprocessingInk" xmlns:wne="http://schemas.microsoft.com/office/word/2006/wordml" xmlns:wps="http://schemas.microsoft.com/office/word/2010/wordprocessingShape" mc:Ignorable="w14 w15 w16se w16cid w16 w16cex wp14">
   <w:p>
     <w:pPr>
       <w:pStyle w:val="Footer"/>
@@ -2317,7 +2129,7 @@
 </file>
 
 <file path=word/footer2.xml><?xml version="1.0" encoding="utf-8"?>
-<w:ftr xmlns:wpc="http://schemas.microsoft.com/office/word/2010/wordprocessingCanvas" xmlns:cx="http://schemas.microsoft.com/office/drawing/2014/chartex" xmlns:cx1="http://schemas.microsoft.com/office/drawing/2015/9/8/chartex" xmlns:cx2="http://schemas.microsoft.com/office/drawing/2015/10/21/chartex" xmlns:cx3="http://schemas.microsoft.com/office/drawing/2016/5/9/chartex" xmlns:cx4="http://schemas.microsoft.com/office/drawing/2016/5/10/chartex" xmlns:cx5="http://schemas.microsoft.com/office/drawing/2016/5/11/chartex" xmlns:cx6="http://schemas.microsoft.com/office/drawing/2016/5/12/chartex" xmlns:cx7="http://schemas.microsoft.com/office/drawing/2016/5/13/chartex" xmlns:cx8="http://schemas.microsoft.com/office/drawing/2016/5/14/chartex" xmlns:mc="http://schemas.openxmlformats.org/markup-compatibility/2006" xmlns:aink="http://schemas.microsoft.com/office/drawing/2016/ink" xmlns:am3d="http://schemas.microsoft.com/office/drawing/2017/model3d" xmlns:o="urn:schemas-microsoft-com:office:office" xmlns:r="http://schemas.openxmlformats.org/officeDocument/2006/relationships" xmlns:m="http://schemas.openxmlformats.org/officeDocument/2006/math" xmlns:v="urn:schemas-microsoft-com:vml" xmlns:wp14="http://schemas.microsoft.com/office/word/2010/wordprocessingDrawing" xmlns:wp="http://schemas.openxmlformats.org/drawingml/2006/wordprocessingDrawing" xmlns:w10="urn:schemas-microsoft-com:office:word" xmlns:w="http://schemas.openxmlformats.org/wordprocessingml/2006/main" xmlns:w14="http://schemas.microsoft.com/office/word/2010/wordml" xmlns:w15="http://schemas.microsoft.com/office/word/2012/wordml" xmlns:w16cid="http://schemas.microsoft.com/office/word/2016/wordml/cid" xmlns:w16se="http://schemas.microsoft.com/office/word/2015/wordml/symex" xmlns:wpg="http://schemas.microsoft.com/office/word/2010/wordprocessingGroup" xmlns:wpi="http://schemas.microsoft.com/office/word/2010/wordprocessingInk" xmlns:wne="http://schemas.microsoft.com/office/word/2006/wordml" xmlns:wps="http://schemas.microsoft.com/office/word/2010/wordprocessingShape" mc:Ignorable="w14 w15 w16se w16cid wp14">
+<w:ftr xmlns:wpc="http://schemas.microsoft.com/office/word/2010/wordprocessingCanvas" xmlns:cx="http://schemas.microsoft.com/office/drawing/2014/chartex" xmlns:cx1="http://schemas.microsoft.com/office/drawing/2015/9/8/chartex" xmlns:cx2="http://schemas.microsoft.com/office/drawing/2015/10/21/chartex" xmlns:cx3="http://schemas.microsoft.com/office/drawing/2016/5/9/chartex" xmlns:cx4="http://schemas.microsoft.com/office/drawing/2016/5/10/chartex" xmlns:cx5="http://schemas.microsoft.com/office/drawing/2016/5/11/chartex" xmlns:cx6="http://schemas.microsoft.com/office/drawing/2016/5/12/chartex" xmlns:cx7="http://schemas.microsoft.com/office/drawing/2016/5/13/chartex" xmlns:cx8="http://schemas.microsoft.com/office/drawing/2016/5/14/chartex" xmlns:mc="http://schemas.openxmlformats.org/markup-compatibility/2006" xmlns:aink="http://schemas.microsoft.com/office/drawing/2016/ink" xmlns:am3d="http://schemas.microsoft.com/office/drawing/2017/model3d" xmlns:o="urn:schemas-microsoft-com:office:office" xmlns:r="http://schemas.openxmlformats.org/officeDocument/2006/relationships" xmlns:m="http://schemas.openxmlformats.org/officeDocument/2006/math" xmlns:v="urn:schemas-microsoft-com:vml" xmlns:wp14="http://schemas.microsoft.com/office/word/2010/wordprocessingDrawing" xmlns:wp="http://schemas.openxmlformats.org/drawingml/2006/wordprocessingDrawing" xmlns:w10="urn:schemas-microsoft-com:office:word" xmlns:w="http://schemas.openxmlformats.org/wordprocessingml/2006/main" xmlns:w14="http://schemas.microsoft.com/office/word/2010/wordml" xmlns:w15="http://schemas.microsoft.com/office/word/2012/wordml" xmlns:w16cex="http://schemas.microsoft.com/office/word/2018/wordml/cex" xmlns:w16cid="http://schemas.microsoft.com/office/word/2016/wordml/cid" xmlns:w16="http://schemas.microsoft.com/office/word/2018/wordml" xmlns:w16se="http://schemas.microsoft.com/office/word/2015/wordml/symex" xmlns:wpg="http://schemas.microsoft.com/office/word/2010/wordprocessingGroup" xmlns:wpi="http://schemas.microsoft.com/office/word/2010/wordprocessingInk" xmlns:wne="http://schemas.microsoft.com/office/word/2006/wordml" xmlns:wps="http://schemas.microsoft.com/office/word/2010/wordprocessingShape" mc:Ignorable="w14 w15 w16se w16cid w16 w16cex wp14">
   <w:p>
     <w:pPr>
       <w:pStyle w:val="Footer"/>
@@ -2327,7 +2139,7 @@
 </file>
 
 <file path=word/footer3.xml><?xml version="1.0" encoding="utf-8"?>
-<w:ftr xmlns:wpc="http://schemas.microsoft.com/office/word/2010/wordprocessingCanvas" xmlns:cx="http://schemas.microsoft.com/office/drawing/2014/chartex" xmlns:cx1="http://schemas.microsoft.com/office/drawing/2015/9/8/chartex" xmlns:cx2="http://schemas.microsoft.com/office/drawing/2015/10/21/chartex" xmlns:cx3="http://schemas.microsoft.com/office/drawing/2016/5/9/chartex" xmlns:cx4="http://schemas.microsoft.com/office/drawing/2016/5/10/chartex" xmlns:cx5="http://schemas.microsoft.com/office/drawing/2016/5/11/chartex" xmlns:cx6="http://schemas.microsoft.com/office/drawing/2016/5/12/chartex" xmlns:cx7="http://schemas.microsoft.com/office/drawing/2016/5/13/chartex" xmlns:cx8="http://schemas.microsoft.com/office/drawing/2016/5/14/chartex" xmlns:mc="http://schemas.openxmlformats.org/markup-compatibility/2006" xmlns:aink="http://schemas.microsoft.com/office/drawing/2016/ink" xmlns:am3d="http://schemas.microsoft.com/office/drawing/2017/model3d" xmlns:o="urn:schemas-microsoft-com:office:office" xmlns:r="http://schemas.openxmlformats.org/officeDocument/2006/relationships" xmlns:m="http://schemas.openxmlformats.org/officeDocument/2006/math" xmlns:v="urn:schemas-microsoft-com:vml" xmlns:wp14="http://schemas.microsoft.com/office/word/2010/wordprocessingDrawing" xmlns:wp="http://schemas.openxmlformats.org/drawingml/2006/wordprocessingDrawing" xmlns:w10="urn:schemas-microsoft-com:office:word" xmlns:w="http://schemas.openxmlformats.org/wordprocessingml/2006/main" xmlns:w14="http://schemas.microsoft.com/office/word/2010/wordml" xmlns:w15="http://schemas.microsoft.com/office/word/2012/wordml" xmlns:w16cid="http://schemas.microsoft.com/office/word/2016/wordml/cid" xmlns:w16se="http://schemas.microsoft.com/office/word/2015/wordml/symex" xmlns:wpg="http://schemas.microsoft.com/office/word/2010/wordprocessingGroup" xmlns:wpi="http://schemas.microsoft.com/office/word/2010/wordprocessingInk" xmlns:wne="http://schemas.microsoft.com/office/word/2006/wordml" xmlns:wps="http://schemas.microsoft.com/office/word/2010/wordprocessingShape" mc:Ignorable="w14 w15 w16se w16cid wp14">
+<w:ftr xmlns:wpc="http://schemas.microsoft.com/office/word/2010/wordprocessingCanvas" xmlns:cx="http://schemas.microsoft.com/office/drawing/2014/chartex" xmlns:cx1="http://schemas.microsoft.com/office/drawing/2015/9/8/chartex" xmlns:cx2="http://schemas.microsoft.com/office/drawing/2015/10/21/chartex" xmlns:cx3="http://schemas.microsoft.com/office/drawing/2016/5/9/chartex" xmlns:cx4="http://schemas.microsoft.com/office/drawing/2016/5/10/chartex" xmlns:cx5="http://schemas.microsoft.com/office/drawing/2016/5/11/chartex" xmlns:cx6="http://schemas.microsoft.com/office/drawing/2016/5/12/chartex" xmlns:cx7="http://schemas.microsoft.com/office/drawing/2016/5/13/chartex" xmlns:cx8="http://schemas.microsoft.com/office/drawing/2016/5/14/chartex" xmlns:mc="http://schemas.openxmlformats.org/markup-compatibility/2006" xmlns:aink="http://schemas.microsoft.com/office/drawing/2016/ink" xmlns:am3d="http://schemas.microsoft.com/office/drawing/2017/model3d" xmlns:o="urn:schemas-microsoft-com:office:office" xmlns:r="http://schemas.openxmlformats.org/officeDocument/2006/relationships" xmlns:m="http://schemas.openxmlformats.org/officeDocument/2006/math" xmlns:v="urn:schemas-microsoft-com:vml" xmlns:wp14="http://schemas.microsoft.com/office/word/2010/wordprocessingDrawing" xmlns:wp="http://schemas.openxmlformats.org/drawingml/2006/wordprocessingDrawing" xmlns:w10="urn:schemas-microsoft-com:office:word" xmlns:w="http://schemas.openxmlformats.org/wordprocessingml/2006/main" xmlns:w14="http://schemas.microsoft.com/office/word/2010/wordml" xmlns:w15="http://schemas.microsoft.com/office/word/2012/wordml" xmlns:w16cex="http://schemas.microsoft.com/office/word/2018/wordml/cex" xmlns:w16cid="http://schemas.microsoft.com/office/word/2016/wordml/cid" xmlns:w16="http://schemas.microsoft.com/office/word/2018/wordml" xmlns:w16se="http://schemas.microsoft.com/office/word/2015/wordml/symex" xmlns:wpg="http://schemas.microsoft.com/office/word/2010/wordprocessingGroup" xmlns:wpi="http://schemas.microsoft.com/office/word/2010/wordprocessingInk" xmlns:wne="http://schemas.microsoft.com/office/word/2006/wordml" xmlns:wps="http://schemas.microsoft.com/office/word/2010/wordprocessingShape" mc:Ignorable="w14 w15 w16se w16cid w16 w16cex wp14">
   <w:p>
     <w:pPr>
       <w:pStyle w:val="Footer"/>
@@ -2337,7 +2149,7 @@
 </file>
 
 <file path=word/footnotes.xml><?xml version="1.0" encoding="utf-8"?>
-<w:footnotes xmlns:wpc="http://schemas.microsoft.com/office/word/2010/wordprocessingCanvas" xmlns:cx="http://schemas.microsoft.com/office/drawing/2014/chartex" xmlns:cx1="http://schemas.microsoft.com/office/drawing/2015/9/8/chartex" xmlns:cx2="http://schemas.microsoft.com/office/drawing/2015/10/21/chartex" xmlns:cx3="http://schemas.microsoft.com/office/drawing/2016/5/9/chartex" xmlns:cx4="http://schemas.microsoft.com/office/drawing/2016/5/10/chartex" xmlns:cx5="http://schemas.microsoft.com/office/drawing/2016/5/11/chartex" xmlns:cx6="http://schemas.microsoft.com/office/drawing/2016/5/12/chartex" xmlns:cx7="http://schemas.microsoft.com/office/drawing/2016/5/13/chartex" xmlns:cx8="http://schemas.microsoft.com/office/drawing/2016/5/14/chartex" xmlns:mc="http://schemas.openxmlformats.org/markup-compatibility/2006" xmlns:aink="http://schemas.microsoft.com/office/drawing/2016/ink" xmlns:am3d="http://schemas.microsoft.com/office/drawing/2017/model3d" xmlns:o="urn:schemas-microsoft-com:office:office" xmlns:r="http://schemas.openxmlformats.org/officeDocument/2006/relationships" xmlns:m="http://schemas.openxmlformats.org/officeDocument/2006/math" xmlns:v="urn:schemas-microsoft-com:vml" xmlns:wp14="http://schemas.microsoft.com/office/word/2010/wordprocessingDrawing" xmlns:wp="http://schemas.openxmlformats.org/drawingml/2006/wordprocessingDrawing" xmlns:w10="urn:schemas-microsoft-com:office:word" xmlns:w="http://schemas.openxmlformats.org/wordprocessingml/2006/main" xmlns:w14="http://schemas.microsoft.com/office/word/2010/wordml" xmlns:w15="http://schemas.microsoft.com/office/word/2012/wordml" xmlns:w16cid="http://schemas.microsoft.com/office/word/2016/wordml/cid" xmlns:w16se="http://schemas.microsoft.com/office/word/2015/wordml/symex" xmlns:wpg="http://schemas.microsoft.com/office/word/2010/wordprocessingGroup" xmlns:wpi="http://schemas.microsoft.com/office/word/2010/wordprocessingInk" xmlns:wne="http://schemas.microsoft.com/office/word/2006/wordml" xmlns:wps="http://schemas.microsoft.com/office/word/2010/wordprocessingShape" mc:Ignorable="w14 w15 w16se w16cid wp14">
+<w:footnotes xmlns:wpc="http://schemas.microsoft.com/office/word/2010/wordprocessingCanvas" xmlns:cx="http://schemas.microsoft.com/office/drawing/2014/chartex" xmlns:cx1="http://schemas.microsoft.com/office/drawing/2015/9/8/chartex" xmlns:cx2="http://schemas.microsoft.com/office/drawing/2015/10/21/chartex" xmlns:cx3="http://schemas.microsoft.com/office/drawing/2016/5/9/chartex" xmlns:cx4="http://schemas.microsoft.com/office/drawing/2016/5/10/chartex" xmlns:cx5="http://schemas.microsoft.com/office/drawing/2016/5/11/chartex" xmlns:cx6="http://schemas.microsoft.com/office/drawing/2016/5/12/chartex" xmlns:cx7="http://schemas.microsoft.com/office/drawing/2016/5/13/chartex" xmlns:cx8="http://schemas.microsoft.com/office/drawing/2016/5/14/chartex" xmlns:mc="http://schemas.openxmlformats.org/markup-compatibility/2006" xmlns:aink="http://schemas.microsoft.com/office/drawing/2016/ink" xmlns:am3d="http://schemas.microsoft.com/office/drawing/2017/model3d" xmlns:o="urn:schemas-microsoft-com:office:office" xmlns:r="http://schemas.openxmlformats.org/officeDocument/2006/relationships" xmlns:m="http://schemas.openxmlformats.org/officeDocument/2006/math" xmlns:v="urn:schemas-microsoft-com:vml" xmlns:wp14="http://schemas.microsoft.com/office/word/2010/wordprocessingDrawing" xmlns:wp="http://schemas.openxmlformats.org/drawingml/2006/wordprocessingDrawing" xmlns:w10="urn:schemas-microsoft-com:office:word" xmlns:w="http://schemas.openxmlformats.org/wordprocessingml/2006/main" xmlns:w14="http://schemas.microsoft.com/office/word/2010/wordml" xmlns:w15="http://schemas.microsoft.com/office/word/2012/wordml" xmlns:w16cex="http://schemas.microsoft.com/office/word/2018/wordml/cex" xmlns:w16cid="http://schemas.microsoft.com/office/word/2016/wordml/cid" xmlns:w16="http://schemas.microsoft.com/office/word/2018/wordml" xmlns:w16se="http://schemas.microsoft.com/office/word/2015/wordml/symex" xmlns:wpg="http://schemas.microsoft.com/office/word/2010/wordprocessingGroup" xmlns:wpi="http://schemas.microsoft.com/office/word/2010/wordprocessingInk" xmlns:wne="http://schemas.microsoft.com/office/word/2006/wordml" xmlns:wps="http://schemas.microsoft.com/office/word/2010/wordprocessingShape" mc:Ignorable="w14 w15 w16se w16cid w16 w16cex wp14">
   <w:footnote w:type="separator" w:id="-1">
     <w:p>
       <w:r>
@@ -2356,7 +2168,7 @@
 </file>
 
 <file path=word/header1.xml><?xml version="1.0" encoding="utf-8"?>
-<w:hdr xmlns:wpc="http://schemas.microsoft.com/office/word/2010/wordprocessingCanvas" xmlns:cx="http://schemas.microsoft.com/office/drawing/2014/chartex" xmlns:cx1="http://schemas.microsoft.com/office/drawing/2015/9/8/chartex" xmlns:cx2="http://schemas.microsoft.com/office/drawing/2015/10/21/chartex" xmlns:cx3="http://schemas.microsoft.com/office/drawing/2016/5/9/chartex" xmlns:cx4="http://schemas.microsoft.com/office/drawing/2016/5/10/chartex" xmlns:cx5="http://schemas.microsoft.com/office/drawing/2016/5/11/chartex" xmlns:cx6="http://schemas.microsoft.com/office/drawing/2016/5/12/chartex" xmlns:cx7="http://schemas.microsoft.com/office/drawing/2016/5/13/chartex" xmlns:cx8="http://schemas.microsoft.com/office/drawing/2016/5/14/chartex" xmlns:mc="http://schemas.openxmlformats.org/markup-compatibility/2006" xmlns:aink="http://schemas.microsoft.com/office/drawing/2016/ink" xmlns:am3d="http://schemas.microsoft.com/office/drawing/2017/model3d" xmlns:o="urn:schemas-microsoft-com:office:office" xmlns:r="http://schemas.openxmlformats.org/officeDocument/2006/relationships" xmlns:m="http://schemas.openxmlformats.org/officeDocument/2006/math" xmlns:v="urn:schemas-microsoft-com:vml" xmlns:wp14="http://schemas.microsoft.com/office/word/2010/wordprocessingDrawing" xmlns:wp="http://schemas.openxmlformats.org/drawingml/2006/wordprocessingDrawing" xmlns:w10="urn:schemas-microsoft-com:office:word" xmlns:w="http://schemas.openxmlformats.org/wordprocessingml/2006/main" xmlns:w14="http://schemas.microsoft.com/office/word/2010/wordml" xmlns:w15="http://schemas.microsoft.com/office/word/2012/wordml" xmlns:w16cid="http://schemas.microsoft.com/office/word/2016/wordml/cid" xmlns:w16se="http://schemas.microsoft.com/office/word/2015/wordml/symex" xmlns:wpg="http://schemas.microsoft.com/office/word/2010/wordprocessingGroup" xmlns:wpi="http://schemas.microsoft.com/office/word/2010/wordprocessingInk" xmlns:wne="http://schemas.microsoft.com/office/word/2006/wordml" xmlns:wps="http://schemas.microsoft.com/office/word/2010/wordprocessingShape" mc:Ignorable="w14 w15 w16se w16cid wp14">
+<w:hdr xmlns:wpc="http://schemas.microsoft.com/office/word/2010/wordprocessingCanvas" xmlns:cx="http://schemas.microsoft.com/office/drawing/2014/chartex" xmlns:cx1="http://schemas.microsoft.com/office/drawing/2015/9/8/chartex" xmlns:cx2="http://schemas.microsoft.com/office/drawing/2015/10/21/chartex" xmlns:cx3="http://schemas.microsoft.com/office/drawing/2016/5/9/chartex" xmlns:cx4="http://schemas.microsoft.com/office/drawing/2016/5/10/chartex" xmlns:cx5="http://schemas.microsoft.com/office/drawing/2016/5/11/chartex" xmlns:cx6="http://schemas.microsoft.com/office/drawing/2016/5/12/chartex" xmlns:cx7="http://schemas.microsoft.com/office/drawing/2016/5/13/chartex" xmlns:cx8="http://schemas.microsoft.com/office/drawing/2016/5/14/chartex" xmlns:mc="http://schemas.openxmlformats.org/markup-compatibility/2006" xmlns:aink="http://schemas.microsoft.com/office/drawing/2016/ink" xmlns:am3d="http://schemas.microsoft.com/office/drawing/2017/model3d" xmlns:o="urn:schemas-microsoft-com:office:office" xmlns:r="http://schemas.openxmlformats.org/officeDocument/2006/relationships" xmlns:m="http://schemas.openxmlformats.org/officeDocument/2006/math" xmlns:v="urn:schemas-microsoft-com:vml" xmlns:wp14="http://schemas.microsoft.com/office/word/2010/wordprocessingDrawing" xmlns:wp="http://schemas.openxmlformats.org/drawingml/2006/wordprocessingDrawing" xmlns:w10="urn:schemas-microsoft-com:office:word" xmlns:w="http://schemas.openxmlformats.org/wordprocessingml/2006/main" xmlns:w14="http://schemas.microsoft.com/office/word/2010/wordml" xmlns:w15="http://schemas.microsoft.com/office/word/2012/wordml" xmlns:w16cex="http://schemas.microsoft.com/office/word/2018/wordml/cex" xmlns:w16cid="http://schemas.microsoft.com/office/word/2016/wordml/cid" xmlns:w16="http://schemas.microsoft.com/office/word/2018/wordml" xmlns:w16se="http://schemas.microsoft.com/office/word/2015/wordml/symex" xmlns:wpg="http://schemas.microsoft.com/office/word/2010/wordprocessingGroup" xmlns:wpi="http://schemas.microsoft.com/office/word/2010/wordprocessingInk" xmlns:wne="http://schemas.microsoft.com/office/word/2006/wordml" xmlns:wps="http://schemas.microsoft.com/office/word/2010/wordprocessingShape" mc:Ignorable="w14 w15 w16se w16cid w16 w16cex wp14">
   <w:p>
     <w:pPr>
       <w:pStyle w:val="Header"/>
@@ -2366,7 +2178,7 @@
 </file>
 
 <file path=word/header2.xml><?xml version="1.0" encoding="utf-8"?>
-<w:hdr xmlns:wpc="http://schemas.microsoft.com/office/word/2010/wordprocessingCanvas" xmlns:cx="http://schemas.microsoft.com/office/drawing/2014/chartex" xmlns:cx1="http://schemas.microsoft.com/office/drawing/2015/9/8/chartex" xmlns:cx2="http://schemas.microsoft.com/office/drawing/2015/10/21/chartex" xmlns:cx3="http://schemas.microsoft.com/office/drawing/2016/5/9/chartex" xmlns:cx4="http://schemas.microsoft.com/office/drawing/2016/5/10/chartex" xmlns:cx5="http://schemas.microsoft.com/office/drawing/2016/5/11/chartex" xmlns:cx6="http://schemas.microsoft.com/office/drawing/2016/5/12/chartex" xmlns:cx7="http://schemas.microsoft.com/office/drawing/2016/5/13/chartex" xmlns:cx8="http://schemas.microsoft.com/office/drawing/2016/5/14/chartex" xmlns:mc="http://schemas.openxmlformats.org/markup-compatibility/2006" xmlns:aink="http://schemas.microsoft.com/office/drawing/2016/ink" xmlns:am3d="http://schemas.microsoft.com/office/drawing/2017/model3d" xmlns:o="urn:schemas-microsoft-com:office:office" xmlns:r="http://schemas.openxmlformats.org/officeDocument/2006/relationships" xmlns:m="http://schemas.openxmlformats.org/officeDocument/2006/math" xmlns:v="urn:schemas-microsoft-com:vml" xmlns:wp14="http://schemas.microsoft.com/office/word/2010/wordprocessingDrawing" xmlns:wp="http://schemas.openxmlformats.org/drawingml/2006/wordprocessingDrawing" xmlns:w10="urn:schemas-microsoft-com:office:word" xmlns:w="http://schemas.openxmlformats.org/wordprocessingml/2006/main" xmlns:w14="http://schemas.microsoft.com/office/word/2010/wordml" xmlns:w15="http://schemas.microsoft.com/office/word/2012/wordml" xmlns:w16cid="http://schemas.microsoft.com/office/word/2016/wordml/cid" xmlns:w16se="http://schemas.microsoft.com/office/word/2015/wordml/symex" xmlns:wpg="http://schemas.microsoft.com/office/word/2010/wordprocessingGroup" xmlns:wpi="http://schemas.microsoft.com/office/word/2010/wordprocessingInk" xmlns:wne="http://schemas.microsoft.com/office/word/2006/wordml" xmlns:wps="http://schemas.microsoft.com/office/word/2010/wordprocessingShape" mc:Ignorable="w14 w15 w16se w16cid wp14">
+<w:hdr xmlns:wpc="http://schemas.microsoft.com/office/word/2010/wordprocessingCanvas" xmlns:cx="http://schemas.microsoft.com/office/drawing/2014/chartex" xmlns:cx1="http://schemas.microsoft.com/office/drawing/2015/9/8/chartex" xmlns:cx2="http://schemas.microsoft.com/office/drawing/2015/10/21/chartex" xmlns:cx3="http://schemas.microsoft.com/office/drawing/2016/5/9/chartex" xmlns:cx4="http://schemas.microsoft.com/office/drawing/2016/5/10/chartex" xmlns:cx5="http://schemas.microsoft.com/office/drawing/2016/5/11/chartex" xmlns:cx6="http://schemas.microsoft.com/office/drawing/2016/5/12/chartex" xmlns:cx7="http://schemas.microsoft.com/office/drawing/2016/5/13/chartex" xmlns:cx8="http://schemas.microsoft.com/office/drawing/2016/5/14/chartex" xmlns:mc="http://schemas.openxmlformats.org/markup-compatibility/2006" xmlns:aink="http://schemas.microsoft.com/office/drawing/2016/ink" xmlns:am3d="http://schemas.microsoft.com/office/drawing/2017/model3d" xmlns:o="urn:schemas-microsoft-com:office:office" xmlns:r="http://schemas.openxmlformats.org/officeDocument/2006/relationships" xmlns:m="http://schemas.openxmlformats.org/officeDocument/2006/math" xmlns:v="urn:schemas-microsoft-com:vml" xmlns:wp14="http://schemas.microsoft.com/office/word/2010/wordprocessingDrawing" xmlns:wp="http://schemas.openxmlformats.org/drawingml/2006/wordprocessingDrawing" xmlns:w10="urn:schemas-microsoft-com:office:word" xmlns:w="http://schemas.openxmlformats.org/wordprocessingml/2006/main" xmlns:w14="http://schemas.microsoft.com/office/word/2010/wordml" xmlns:w15="http://schemas.microsoft.com/office/word/2012/wordml" xmlns:w16cex="http://schemas.microsoft.com/office/word/2018/wordml/cex" xmlns:w16cid="http://schemas.microsoft.com/office/word/2016/wordml/cid" xmlns:w16="http://schemas.microsoft.com/office/word/2018/wordml" xmlns:w16se="http://schemas.microsoft.com/office/word/2015/wordml/symex" xmlns:wpg="http://schemas.microsoft.com/office/word/2010/wordprocessingGroup" xmlns:wpi="http://schemas.microsoft.com/office/word/2010/wordprocessingInk" xmlns:wne="http://schemas.microsoft.com/office/word/2006/wordml" xmlns:wps="http://schemas.microsoft.com/office/word/2010/wordprocessingShape" mc:Ignorable="w14 w15 w16se w16cid w16 w16cex wp14">
   <w:p>
     <w:pPr>
       <w:pStyle w:val="Header"/>
@@ -2376,7 +2188,7 @@
 </file>
 
 <file path=word/header3.xml><?xml version="1.0" encoding="utf-8"?>
-<w:hdr xmlns:wpc="http://schemas.microsoft.com/office/word/2010/wordprocessingCanvas" xmlns:cx="http://schemas.microsoft.com/office/drawing/2014/chartex" xmlns:cx1="http://schemas.microsoft.com/office/drawing/2015/9/8/chartex" xmlns:cx2="http://schemas.microsoft.com/office/drawing/2015/10/21/chartex" xmlns:cx3="http://schemas.microsoft.com/office/drawing/2016/5/9/chartex" xmlns:cx4="http://schemas.microsoft.com/office/drawing/2016/5/10/chartex" xmlns:cx5="http://schemas.microsoft.com/office/drawing/2016/5/11/chartex" xmlns:cx6="http://schemas.microsoft.com/office/drawing/2016/5/12/chartex" xmlns:cx7="http://schemas.microsoft.com/office/drawing/2016/5/13/chartex" xmlns:cx8="http://schemas.microsoft.com/office/drawing/2016/5/14/chartex" xmlns:mc="http://schemas.openxmlformats.org/markup-compatibility/2006" xmlns:aink="http://schemas.microsoft.com/office/drawing/2016/ink" xmlns:am3d="http://schemas.microsoft.com/office/drawing/2017/model3d" xmlns:o="urn:schemas-microsoft-com:office:office" xmlns:r="http://schemas.openxmlformats.org/officeDocument/2006/relationships" xmlns:m="http://schemas.openxmlformats.org/officeDocument/2006/math" xmlns:v="urn:schemas-microsoft-com:vml" xmlns:wp14="http://schemas.microsoft.com/office/word/2010/wordprocessingDrawing" xmlns:wp="http://schemas.openxmlformats.org/drawingml/2006/wordprocessingDrawing" xmlns:w10="urn:schemas-microsoft-com:office:word" xmlns:w="http://schemas.openxmlformats.org/wordprocessingml/2006/main" xmlns:w14="http://schemas.microsoft.com/office/word/2010/wordml" xmlns:w15="http://schemas.microsoft.com/office/word/2012/wordml" xmlns:w16cid="http://schemas.microsoft.com/office/word/2016/wordml/cid" xmlns:w16se="http://schemas.microsoft.com/office/word/2015/wordml/symex" xmlns:wpg="http://schemas.microsoft.com/office/word/2010/wordprocessingGroup" xmlns:wpi="http://schemas.microsoft.com/office/word/2010/wordprocessingInk" xmlns:wne="http://schemas.microsoft.com/office/word/2006/wordml" xmlns:wps="http://schemas.microsoft.com/office/word/2010/wordprocessingShape" mc:Ignorable="w14 w15 w16se w16cid wp14">
+<w:hdr xmlns:wpc="http://schemas.microsoft.com/office/word/2010/wordprocessingCanvas" xmlns:cx="http://schemas.microsoft.com/office/drawing/2014/chartex" xmlns:cx1="http://schemas.microsoft.com/office/drawing/2015/9/8/chartex" xmlns:cx2="http://schemas.microsoft.com/office/drawing/2015/10/21/chartex" xmlns:cx3="http://schemas.microsoft.com/office/drawing/2016/5/9/chartex" xmlns:cx4="http://schemas.microsoft.com/office/drawing/2016/5/10/chartex" xmlns:cx5="http://schemas.microsoft.com/office/drawing/2016/5/11/chartex" xmlns:cx6="http://schemas.microsoft.com/office/drawing/2016/5/12/chartex" xmlns:cx7="http://schemas.microsoft.com/office/drawing/2016/5/13/chartex" xmlns:cx8="http://schemas.microsoft.com/office/drawing/2016/5/14/chartex" xmlns:mc="http://schemas.openxmlformats.org/markup-compatibility/2006" xmlns:aink="http://schemas.microsoft.com/office/drawing/2016/ink" xmlns:am3d="http://schemas.microsoft.com/office/drawing/2017/model3d" xmlns:o="urn:schemas-microsoft-com:office:office" xmlns:r="http://schemas.openxmlformats.org/officeDocument/2006/relationships" xmlns:m="http://schemas.openxmlformats.org/officeDocument/2006/math" xmlns:v="urn:schemas-microsoft-com:vml" xmlns:wp14="http://schemas.microsoft.com/office/word/2010/wordprocessingDrawing" xmlns:wp="http://schemas.openxmlformats.org/drawingml/2006/wordprocessingDrawing" xmlns:w10="urn:schemas-microsoft-com:office:word" xmlns:w="http://schemas.openxmlformats.org/wordprocessingml/2006/main" xmlns:w14="http://schemas.microsoft.com/office/word/2010/wordml" xmlns:w15="http://schemas.microsoft.com/office/word/2012/wordml" xmlns:w16cex="http://schemas.microsoft.com/office/word/2018/wordml/cex" xmlns:w16cid="http://schemas.microsoft.com/office/word/2016/wordml/cid" xmlns:w16="http://schemas.microsoft.com/office/word/2018/wordml" xmlns:w16se="http://schemas.microsoft.com/office/word/2015/wordml/symex" xmlns:wpg="http://schemas.microsoft.com/office/word/2010/wordprocessingGroup" xmlns:wpi="http://schemas.microsoft.com/office/word/2010/wordprocessingInk" xmlns:wne="http://schemas.microsoft.com/office/word/2006/wordml" xmlns:wps="http://schemas.microsoft.com/office/word/2010/wordprocessingShape" mc:Ignorable="w14 w15 w16se w16cid w16 w16cex wp14">
   <w:p>
     <w:pPr>
       <w:pStyle w:val="Header"/>
@@ -2386,7 +2198,7 @@
 </file>
 
 <file path=word/numbering.xml><?xml version="1.0" encoding="utf-8"?>
-<w:numbering xmlns:wpc="http://schemas.microsoft.com/office/word/2010/wordprocessingCanvas" xmlns:cx="http://schemas.microsoft.com/office/drawing/2014/chartex" xmlns:cx1="http://schemas.microsoft.com/office/drawing/2015/9/8/chartex" xmlns:cx2="http://schemas.microsoft.com/office/drawing/2015/10/21/chartex" xmlns:cx3="http://schemas.microsoft.com/office/drawing/2016/5/9/chartex" xmlns:cx4="http://schemas.microsoft.com/office/drawing/2016/5/10/chartex" xmlns:cx5="http://schemas.microsoft.com/office/drawing/2016/5/11/chartex" xmlns:cx6="http://schemas.microsoft.com/office/drawing/2016/5/12/chartex" xmlns:cx7="http://schemas.microsoft.com/office/drawing/2016/5/13/chartex" xmlns:cx8="http://schemas.microsoft.com/office/drawing/2016/5/14/chartex" xmlns:mc="http://schemas.openxmlformats.org/markup-compatibility/2006" xmlns:aink="http://schemas.microsoft.com/office/drawing/2016/ink" xmlns:am3d="http://schemas.microsoft.com/office/drawing/2017/model3d" xmlns:o="urn:schemas-microsoft-com:office:office" xmlns:r="http://schemas.openxmlformats.org/officeDocument/2006/relationships" xmlns:m="http://schemas.openxmlformats.org/officeDocument/2006/math" xmlns:v="urn:schemas-microsoft-com:vml" xmlns:wp14="http://schemas.microsoft.com/office/word/2010/wordprocessingDrawing" xmlns:wp="http://schemas.openxmlformats.org/drawingml/2006/wordprocessingDrawing" xmlns:w10="urn:schemas-microsoft-com:office:word" xmlns:w="http://schemas.openxmlformats.org/wordprocessingml/2006/main" xmlns:w14="http://schemas.microsoft.com/office/word/2010/wordml" xmlns:w15="http://schemas.microsoft.com/office/word/2012/wordml" xmlns:w16cid="http://schemas.microsoft.com/office/word/2016/wordml/cid" xmlns:w16se="http://schemas.microsoft.com/office/word/2015/wordml/symex" xmlns:wpg="http://schemas.microsoft.com/office/word/2010/wordprocessingGroup" xmlns:wpi="http://schemas.microsoft.com/office/word/2010/wordprocessingInk" xmlns:wne="http://schemas.microsoft.com/office/word/2006/wordml" xmlns:wps="http://schemas.microsoft.com/office/word/2010/wordprocessingShape" mc:Ignorable="w14 w15 w16se w16cid wp14">
+<w:numbering xmlns:wpc="http://schemas.microsoft.com/office/word/2010/wordprocessingCanvas" xmlns:cx="http://schemas.microsoft.com/office/drawing/2014/chartex" xmlns:cx1="http://schemas.microsoft.com/office/drawing/2015/9/8/chartex" xmlns:cx2="http://schemas.microsoft.com/office/drawing/2015/10/21/chartex" xmlns:cx3="http://schemas.microsoft.com/office/drawing/2016/5/9/chartex" xmlns:cx4="http://schemas.microsoft.com/office/drawing/2016/5/10/chartex" xmlns:cx5="http://schemas.microsoft.com/office/drawing/2016/5/11/chartex" xmlns:cx6="http://schemas.microsoft.com/office/drawing/2016/5/12/chartex" xmlns:cx7="http://schemas.microsoft.com/office/drawing/2016/5/13/chartex" xmlns:cx8="http://schemas.microsoft.com/office/drawing/2016/5/14/chartex" xmlns:mc="http://schemas.openxmlformats.org/markup-compatibility/2006" xmlns:aink="http://schemas.microsoft.com/office/drawing/2016/ink" xmlns:am3d="http://schemas.microsoft.com/office/drawing/2017/model3d" xmlns:o="urn:schemas-microsoft-com:office:office" xmlns:r="http://schemas.openxmlformats.org/officeDocument/2006/relationships" xmlns:m="http://schemas.openxmlformats.org/officeDocument/2006/math" xmlns:v="urn:schemas-microsoft-com:vml" xmlns:wp14="http://schemas.microsoft.com/office/word/2010/wordprocessingDrawing" xmlns:wp="http://schemas.openxmlformats.org/drawingml/2006/wordprocessingDrawing" xmlns:w10="urn:schemas-microsoft-com:office:word" xmlns:w="http://schemas.openxmlformats.org/wordprocessingml/2006/main" xmlns:w14="http://schemas.microsoft.com/office/word/2010/wordml" xmlns:w15="http://schemas.microsoft.com/office/word/2012/wordml" xmlns:w16cex="http://schemas.microsoft.com/office/word/2018/wordml/cex" xmlns:w16cid="http://schemas.microsoft.com/office/word/2016/wordml/cid" xmlns:w16="http://schemas.microsoft.com/office/word/2018/wordml" xmlns:w16se="http://schemas.microsoft.com/office/word/2015/wordml/symex" xmlns:wpg="http://schemas.microsoft.com/office/word/2010/wordprocessingGroup" xmlns:wpi="http://schemas.microsoft.com/office/word/2010/wordprocessingInk" xmlns:wne="http://schemas.microsoft.com/office/word/2006/wordml" xmlns:wps="http://schemas.microsoft.com/office/word/2010/wordprocessingShape" mc:Ignorable="w14 w15 w16se w16cid w16 w16cex wp14">
   <w:abstractNum w:abstractNumId="0" w15:restartNumberingAfterBreak="0">
     <w:nsid w:val="04C47ED0"/>
     <w:multiLevelType w:val="hybridMultilevel"/>
@@ -2801,7 +2613,7 @@
 </file>
 
 <file path=word/styles.xml><?xml version="1.0" encoding="utf-8"?>
-<w:styles xmlns:mc="http://schemas.openxmlformats.org/markup-compatibility/2006" xmlns:r="http://schemas.openxmlformats.org/officeDocument/2006/relationships" xmlns:w="http://schemas.openxmlformats.org/wordprocessingml/2006/main" xmlns:w14="http://schemas.microsoft.com/office/word/2010/wordml" xmlns:w15="http://schemas.microsoft.com/office/word/2012/wordml" xmlns:w16cid="http://schemas.microsoft.com/office/word/2016/wordml/cid" xmlns:w16se="http://schemas.microsoft.com/office/word/2015/wordml/symex" mc:Ignorable="w14 w15 w16se w16cid">
+<w:styles xmlns:mc="http://schemas.openxmlformats.org/markup-compatibility/2006" xmlns:r="http://schemas.openxmlformats.org/officeDocument/2006/relationships" xmlns:w="http://schemas.openxmlformats.org/wordprocessingml/2006/main" xmlns:w14="http://schemas.microsoft.com/office/word/2010/wordml" xmlns:w15="http://schemas.microsoft.com/office/word/2012/wordml" xmlns:w16cex="http://schemas.microsoft.com/office/word/2018/wordml/cex" xmlns:w16cid="http://schemas.microsoft.com/office/word/2016/wordml/cid" xmlns:w16="http://schemas.microsoft.com/office/word/2018/wordml" xmlns:w16se="http://schemas.microsoft.com/office/word/2015/wordml/symex" mc:Ignorable="w14 w15 w16se w16cid w16 w16cex">
   <w:docDefaults>
     <w:rPrDefault>
       <w:rPr>

</xml_diff>